<commit_message>
Feat: add some feature talbe
</commit_message>
<xml_diff>
--- a/Final/[LVTN_HKI-2020] To Vu Phong_Ung dung QL hoat dong kinh doanh truc tuyen cua chuoi cua hang tren nen web.docx
+++ b/Final/[LVTN_HKI-2020] To Vu Phong_Ung dung QL hoat dong kinh doanh truc tuyen cua chuoi cua hang tren nen web.docx
@@ -12158,7 +12158,15 @@
         <w:rPr>
           <w:lang w:val="nl-NL"/>
         </w:rPr>
-        <w:t>Củng cố và nâng cao kiến thức học được ở trường về cấu trúc dữ liệu, phân tích và thiết kế thuật toán, ngôn ngữ mô hình hóa UML,...</w:t>
+        <w:t>Củng cố và n</w:t>
+      </w:r>
+      <w:bookmarkStart w:id="66" w:name="_GoBack"/>
+      <w:bookmarkEnd w:id="66"/>
+      <w:r>
+        <w:rPr>
+          <w:lang w:val="nl-NL"/>
+        </w:rPr>
+        <w:t>âng cao kiến thức học được ở trường về cấu trúc dữ liệu, phân tích và thiết kế thuật toán, ngôn ngữ mô hình hóa UML,...</w:t>
       </w:r>
     </w:p>
     <w:p>
@@ -12279,11 +12287,11 @@
       <w:pPr>
         <w:pStyle w:val="Heading3"/>
       </w:pPr>
-      <w:bookmarkStart w:id="66" w:name="_Toc59835432"/>
+      <w:bookmarkStart w:id="67" w:name="_Toc59835432"/>
       <w:r>
         <w:t>Về chương trình</w:t>
       </w:r>
-      <w:bookmarkEnd w:id="66"/>
+      <w:bookmarkEnd w:id="67"/>
     </w:p>
     <w:p>
       <w:pPr>
@@ -12392,11 +12400,11 @@
       <w:pPr>
         <w:pStyle w:val="Heading3"/>
       </w:pPr>
-      <w:bookmarkStart w:id="67" w:name="_Toc59835433"/>
+      <w:bookmarkStart w:id="68" w:name="_Toc59835433"/>
       <w:r>
         <w:t>Về khả năng ứng dụng thực tiễn</w:t>
       </w:r>
-      <w:bookmarkEnd w:id="67"/>
+      <w:bookmarkEnd w:id="68"/>
     </w:p>
     <w:p>
       <w:pPr>
@@ -12451,11 +12459,11 @@
       <w:r>
         <w:t xml:space="preserve"> </w:t>
       </w:r>
-      <w:bookmarkStart w:id="68" w:name="_Toc59835434"/>
+      <w:bookmarkStart w:id="69" w:name="_Toc59835434"/>
       <w:r>
         <w:t>Những điểm hạn chế</w:t>
       </w:r>
-      <w:bookmarkEnd w:id="68"/>
+      <w:bookmarkEnd w:id="69"/>
     </w:p>
     <w:p>
       <w:pPr>
@@ -12546,11 +12554,11 @@
       <w:r>
         <w:t xml:space="preserve"> </w:t>
       </w:r>
-      <w:bookmarkStart w:id="69" w:name="_Toc59835435"/>
+      <w:bookmarkStart w:id="70" w:name="_Toc59835435"/>
       <w:r>
         <w:t>Hướng phát triển</w:t>
       </w:r>
-      <w:bookmarkEnd w:id="69"/>
+      <w:bookmarkEnd w:id="70"/>
     </w:p>
     <w:p>
       <w:pPr>
@@ -12641,22 +12649,38 @@
         </w:rPr>
         <w:t>Cài đặt thêm một số tính năng như: bình luận và đánh giá sản phẩm, tích hợp chatbot, quản lý khuyến mãi, quản lý giờ công nhân viên, quản lý kế toán,...</w:t>
       </w:r>
-      <w:bookmarkStart w:id="70" w:name="_GoBack"/>
-      <w:bookmarkEnd w:id="70"/>
-    </w:p>
-    <w:p>
-      <w:pPr>
-        <w:rPr>
-          <w:lang w:val="nl-NL"/>
-        </w:rPr>
-      </w:pPr>
-    </w:p>
-    <w:p>
-      <w:pPr>
-        <w:rPr>
-          <w:lang w:val="nl-NL"/>
-        </w:rPr>
-      </w:pPr>
+    </w:p>
+    <w:p>
+      <w:pPr>
+        <w:rPr>
+          <w:lang w:val="nl-NL"/>
+        </w:rPr>
+      </w:pPr>
+    </w:p>
+    <w:p>
+      <w:pPr>
+        <w:suppressAutoHyphens w:val="0"/>
+        <w:spacing w:after="200" w:line="276" w:lineRule="auto"/>
+        <w:ind w:left="0"/>
+        <w:rPr>
+          <w:lang w:val="nl-NL"/>
+        </w:rPr>
+      </w:pPr>
+      <w:r>
+        <w:rPr>
+          <w:lang w:val="nl-NL"/>
+        </w:rPr>
+        <w:br w:type="page"/>
+      </w:r>
+    </w:p>
+    <w:p>
+      <w:pPr>
+        <w:pStyle w:val="Heading1"/>
+      </w:pPr>
+      <w:r>
+        <w:lastRenderedPageBreak/>
+        <w:t>PHỤ LỤC</w:t>
+      </w:r>
     </w:p>
     <w:sectPr>
       <w:type w:val="continuous"/>
@@ -17398,7 +17422,7 @@
 </file>
 
 <file path=customXml/itemProps1.xml><?xml version="1.0" encoding="utf-8"?>
-<ds:datastoreItem xmlns:ds="http://schemas.openxmlformats.org/officeDocument/2006/customXml" ds:itemID="{99141125-8376-4601-890F-3AB4E5391CD4}">
+<ds:datastoreItem xmlns:ds="http://schemas.openxmlformats.org/officeDocument/2006/customXml" ds:itemID="{BB72580E-95C3-4375-8E90-6527A9D521C6}">
   <ds:schemaRefs>
     <ds:schemaRef ds:uri="http://schemas.openxmlformats.org/officeDocument/2006/bibliography"/>
   </ds:schemaRefs>

</xml_diff>

<commit_message>
Feat: complete structure for chuong 2, kiem thu
</commit_message>
<xml_diff>
--- a/Final/[LVTN_HKI-2020] To Vu Phong_Ung dung QL hoat dong kinh doanh truc tuyen cua chuoi cua hang tren nen web.docx
+++ b/Final/[LVTN_HKI-2020] To Vu Phong_Ung dung QL hoat dong kinh doanh truc tuyen cua chuoi cua hang tren nen web.docx
@@ -23667,19 +23667,542 @@
       </w:pPr>
       <w:bookmarkStart w:id="58" w:name="_Toc59835426"/>
       <w:r>
+        <w:lastRenderedPageBreak/>
         <w:t>Mối quan hệ giữa các thực thể</w:t>
       </w:r>
       <w:bookmarkEnd w:id="58"/>
     </w:p>
     <w:p>
       <w:pPr>
+        <w:pStyle w:val="Heading3"/>
+        <w:numPr>
+          <w:ilvl w:val="1"/>
+          <w:numId w:val="9"/>
+        </w:numPr>
+      </w:pPr>
+      <w:r>
+        <w:t>Thiết kế theo chức năng</w:t>
+      </w:r>
+    </w:p>
+    <w:p>
+      <w:pPr>
+        <w:pStyle w:val="Heading4"/>
+        <w:numPr>
+          <w:ilvl w:val="2"/>
+          <w:numId w:val="9"/>
+        </w:numPr>
+        <w:rPr>
+          <w:lang w:val="nl-NL"/>
+        </w:rPr>
+      </w:pPr>
+      <w:r>
+        <w:rPr>
+          <w:lang w:val="nl-NL"/>
+        </w:rPr>
+        <w:t>Chức năng của khách hàng</w:t>
+      </w:r>
+    </w:p>
+    <w:p>
+      <w:pPr>
+        <w:pStyle w:val="Heading5"/>
+        <w:numPr>
+          <w:ilvl w:val="3"/>
+          <w:numId w:val="9"/>
+        </w:numPr>
+        <w:rPr>
+          <w:lang w:val="nl-NL"/>
+        </w:rPr>
+      </w:pPr>
+      <w:r>
+        <w:rPr>
+          <w:lang w:val="nl-NL"/>
+        </w:rPr>
+        <w:t>Đăng nhập</w:t>
+      </w:r>
+    </w:p>
+    <w:p>
+      <w:pPr>
+        <w:pStyle w:val="ListParagraph"/>
+        <w:numPr>
+          <w:ilvl w:val="0"/>
+          <w:numId w:val="63"/>
+        </w:numPr>
+        <w:rPr>
+          <w:lang w:val="nl-NL"/>
+        </w:rPr>
+      </w:pPr>
+      <w:r>
+        <w:rPr>
+          <w:lang w:val="nl-NL"/>
+        </w:rPr>
+        <w:t>Đặc tả chức năng</w:t>
+      </w:r>
+      <w:bookmarkStart w:id="59" w:name="_GoBack"/>
+      <w:bookmarkEnd w:id="59"/>
+    </w:p>
+    <w:p>
+      <w:pPr>
+        <w:pStyle w:val="ListParagraph"/>
+        <w:numPr>
+          <w:ilvl w:val="0"/>
+          <w:numId w:val="63"/>
+        </w:numPr>
+        <w:rPr>
+          <w:lang w:val="nl-NL"/>
+        </w:rPr>
+      </w:pPr>
+      <w:r>
+        <w:rPr>
+          <w:lang w:val="nl-NL"/>
+        </w:rPr>
+        <w:t>Dữ liệu được sử dụng</w:t>
+      </w:r>
+    </w:p>
+    <w:tbl>
+      <w:tblPr>
+        <w:tblStyle w:val="TableGrid"/>
+        <w:tblW w:w="0" w:type="auto"/>
+        <w:tblInd w:w="210" w:type="dxa"/>
+        <w:tblLook w:val="04A0" w:firstRow="1" w:lastRow="0" w:firstColumn="1" w:lastColumn="0" w:noHBand="0" w:noVBand="1"/>
+      </w:tblPr>
+      <w:tblGrid>
+        <w:gridCol w:w="679"/>
+        <w:gridCol w:w="2271"/>
+        <w:gridCol w:w="1461"/>
+        <w:gridCol w:w="1461"/>
+        <w:gridCol w:w="1461"/>
+        <w:gridCol w:w="1461"/>
+      </w:tblGrid>
+      <w:tr>
+        <w:trPr>
+          <w:trHeight w:val="151"/>
+        </w:trPr>
+        <w:tc>
+          <w:tcPr>
+            <w:tcW w:w="679" w:type="dxa"/>
+            <w:vMerge w:val="restart"/>
+            <w:shd w:val="clear" w:color="auto" w:fill="F2F2F2" w:themeFill="background1" w:themeFillShade="F2"/>
+            <w:vAlign w:val="center"/>
+          </w:tcPr>
+          <w:p>
+            <w:pPr>
+              <w:ind w:left="0"/>
+              <w:jc w:val="center"/>
+              <w:rPr>
+                <w:lang w:val="nl-NL"/>
+              </w:rPr>
+            </w:pPr>
+            <w:r>
+              <w:rPr>
+                <w:lang w:val="nl-NL"/>
+              </w:rPr>
+              <w:t>STT</w:t>
+            </w:r>
+          </w:p>
+        </w:tc>
+        <w:tc>
+          <w:tcPr>
+            <w:tcW w:w="2271" w:type="dxa"/>
+            <w:vMerge w:val="restart"/>
+            <w:shd w:val="clear" w:color="auto" w:fill="F2F2F2" w:themeFill="background1" w:themeFillShade="F2"/>
+            <w:vAlign w:val="center"/>
+          </w:tcPr>
+          <w:p>
+            <w:pPr>
+              <w:ind w:left="0"/>
+              <w:jc w:val="center"/>
+              <w:rPr>
+                <w:lang w:val="nl-NL"/>
+              </w:rPr>
+            </w:pPr>
+            <w:r>
+              <w:rPr>
+                <w:lang w:val="nl-NL"/>
+              </w:rPr>
+              <w:t>Tên bảng</w:t>
+            </w:r>
+          </w:p>
+        </w:tc>
+        <w:tc>
+          <w:tcPr>
+            <w:tcW w:w="5844" w:type="dxa"/>
+            <w:gridSpan w:val="4"/>
+            <w:shd w:val="clear" w:color="auto" w:fill="F2F2F2" w:themeFill="background1" w:themeFillShade="F2"/>
+            <w:vAlign w:val="center"/>
+          </w:tcPr>
+          <w:p>
+            <w:pPr>
+              <w:ind w:left="0"/>
+              <w:jc w:val="center"/>
+              <w:rPr>
+                <w:lang w:val="nl-NL"/>
+              </w:rPr>
+            </w:pPr>
+            <w:r>
+              <w:rPr>
+                <w:lang w:val="nl-NL"/>
+              </w:rPr>
+              <w:t>Phương thức</w:t>
+            </w:r>
+          </w:p>
+        </w:tc>
+      </w:tr>
+      <w:tr>
+        <w:trPr>
+          <w:trHeight w:val="150"/>
+        </w:trPr>
+        <w:tc>
+          <w:tcPr>
+            <w:tcW w:w="679" w:type="dxa"/>
+            <w:vMerge/>
+            <w:shd w:val="clear" w:color="auto" w:fill="F2F2F2" w:themeFill="background1" w:themeFillShade="F2"/>
+            <w:vAlign w:val="center"/>
+          </w:tcPr>
+          <w:p>
+            <w:pPr>
+              <w:ind w:left="0"/>
+              <w:jc w:val="center"/>
+              <w:rPr>
+                <w:lang w:val="nl-NL"/>
+              </w:rPr>
+            </w:pPr>
+          </w:p>
+        </w:tc>
+        <w:tc>
+          <w:tcPr>
+            <w:tcW w:w="2271" w:type="dxa"/>
+            <w:vMerge/>
+            <w:shd w:val="clear" w:color="auto" w:fill="F2F2F2" w:themeFill="background1" w:themeFillShade="F2"/>
+            <w:vAlign w:val="center"/>
+          </w:tcPr>
+          <w:p>
+            <w:pPr>
+              <w:ind w:left="0"/>
+              <w:jc w:val="center"/>
+              <w:rPr>
+                <w:lang w:val="nl-NL"/>
+              </w:rPr>
+            </w:pPr>
+          </w:p>
+        </w:tc>
+        <w:tc>
+          <w:tcPr>
+            <w:tcW w:w="1461" w:type="dxa"/>
+            <w:shd w:val="clear" w:color="auto" w:fill="F2F2F2" w:themeFill="background1" w:themeFillShade="F2"/>
+            <w:vAlign w:val="center"/>
+          </w:tcPr>
+          <w:p>
+            <w:pPr>
+              <w:ind w:left="0"/>
+              <w:jc w:val="center"/>
+              <w:rPr>
+                <w:lang w:val="nl-NL"/>
+              </w:rPr>
+            </w:pPr>
+            <w:r>
+              <w:rPr>
+                <w:lang w:val="nl-NL"/>
+              </w:rPr>
+              <w:t>Thêm</w:t>
+            </w:r>
+          </w:p>
+        </w:tc>
+        <w:tc>
+          <w:tcPr>
+            <w:tcW w:w="1461" w:type="dxa"/>
+            <w:shd w:val="clear" w:color="auto" w:fill="F2F2F2" w:themeFill="background1" w:themeFillShade="F2"/>
+            <w:vAlign w:val="center"/>
+          </w:tcPr>
+          <w:p>
+            <w:pPr>
+              <w:ind w:left="0"/>
+              <w:jc w:val="center"/>
+              <w:rPr>
+                <w:lang w:val="nl-NL"/>
+              </w:rPr>
+            </w:pPr>
+            <w:r>
+              <w:rPr>
+                <w:lang w:val="nl-NL"/>
+              </w:rPr>
+              <w:t>Sửa</w:t>
+            </w:r>
+          </w:p>
+        </w:tc>
+        <w:tc>
+          <w:tcPr>
+            <w:tcW w:w="1461" w:type="dxa"/>
+            <w:shd w:val="clear" w:color="auto" w:fill="F2F2F2" w:themeFill="background1" w:themeFillShade="F2"/>
+            <w:vAlign w:val="center"/>
+          </w:tcPr>
+          <w:p>
+            <w:pPr>
+              <w:ind w:left="0"/>
+              <w:jc w:val="center"/>
+              <w:rPr>
+                <w:lang w:val="nl-NL"/>
+              </w:rPr>
+            </w:pPr>
+            <w:r>
+              <w:rPr>
+                <w:lang w:val="nl-NL"/>
+              </w:rPr>
+              <w:t>Xóa</w:t>
+            </w:r>
+          </w:p>
+        </w:tc>
+        <w:tc>
+          <w:tcPr>
+            <w:tcW w:w="1461" w:type="dxa"/>
+            <w:shd w:val="clear" w:color="auto" w:fill="F2F2F2" w:themeFill="background1" w:themeFillShade="F2"/>
+            <w:vAlign w:val="center"/>
+          </w:tcPr>
+          <w:p>
+            <w:pPr>
+              <w:ind w:left="0"/>
+              <w:jc w:val="center"/>
+              <w:rPr>
+                <w:lang w:val="nl-NL"/>
+              </w:rPr>
+            </w:pPr>
+            <w:r>
+              <w:rPr>
+                <w:lang w:val="nl-NL"/>
+              </w:rPr>
+              <w:t>Truy vấn</w:t>
+            </w:r>
+          </w:p>
+        </w:tc>
+      </w:tr>
+      <w:tr>
+        <w:tc>
+          <w:tcPr>
+            <w:tcW w:w="679" w:type="dxa"/>
+            <w:vAlign w:val="center"/>
+          </w:tcPr>
+          <w:p>
+            <w:pPr>
+              <w:ind w:left="0"/>
+              <w:jc w:val="center"/>
+              <w:rPr>
+                <w:lang w:val="nl-NL"/>
+              </w:rPr>
+            </w:pPr>
+            <w:r>
+              <w:rPr>
+                <w:lang w:val="nl-NL"/>
+              </w:rPr>
+              <w:t>1</w:t>
+            </w:r>
+          </w:p>
+        </w:tc>
+        <w:tc>
+          <w:tcPr>
+            <w:tcW w:w="2271" w:type="dxa"/>
+            <w:vAlign w:val="center"/>
+          </w:tcPr>
+          <w:p>
+            <w:pPr>
+              <w:ind w:left="0"/>
+              <w:jc w:val="center"/>
+              <w:rPr>
+                <w:lang w:val="nl-NL"/>
+              </w:rPr>
+            </w:pPr>
+            <w:r>
+              <w:rPr>
+                <w:lang w:val="nl-NL"/>
+              </w:rPr>
+              <w:t>User</w:t>
+            </w:r>
+          </w:p>
+        </w:tc>
+        <w:tc>
+          <w:tcPr>
+            <w:tcW w:w="1461" w:type="dxa"/>
+            <w:vAlign w:val="center"/>
+          </w:tcPr>
+          <w:p>
+            <w:pPr>
+              <w:ind w:left="0"/>
+              <w:jc w:val="center"/>
+              <w:rPr>
+                <w:lang w:val="nl-NL"/>
+              </w:rPr>
+            </w:pPr>
+          </w:p>
+        </w:tc>
+        <w:tc>
+          <w:tcPr>
+            <w:tcW w:w="1461" w:type="dxa"/>
+            <w:vAlign w:val="center"/>
+          </w:tcPr>
+          <w:p>
+            <w:pPr>
+              <w:ind w:left="0"/>
+              <w:jc w:val="center"/>
+              <w:rPr>
+                <w:lang w:val="nl-NL"/>
+              </w:rPr>
+            </w:pPr>
+          </w:p>
+        </w:tc>
+        <w:tc>
+          <w:tcPr>
+            <w:tcW w:w="1461" w:type="dxa"/>
+            <w:vAlign w:val="center"/>
+          </w:tcPr>
+          <w:p>
+            <w:pPr>
+              <w:ind w:left="0"/>
+              <w:jc w:val="center"/>
+              <w:rPr>
+                <w:lang w:val="nl-NL"/>
+              </w:rPr>
+            </w:pPr>
+          </w:p>
+        </w:tc>
+        <w:tc>
+          <w:tcPr>
+            <w:tcW w:w="1461" w:type="dxa"/>
+            <w:vAlign w:val="center"/>
+          </w:tcPr>
+          <w:p>
+            <w:pPr>
+              <w:ind w:left="0"/>
+              <w:jc w:val="center"/>
+              <w:rPr>
+                <w:lang w:val="nl-NL"/>
+              </w:rPr>
+            </w:pPr>
+            <w:r>
+              <w:rPr>
+                <w:lang w:val="nl-NL"/>
+              </w:rPr>
+              <w:t>x</w:t>
+            </w:r>
+          </w:p>
+        </w:tc>
+      </w:tr>
+    </w:tbl>
+    <w:p>
+      <w:pPr>
+        <w:rPr>
+          <w:lang w:val="nl-NL"/>
+        </w:rPr>
+      </w:pPr>
+    </w:p>
+    <w:p>
+      <w:pPr>
+        <w:pStyle w:val="ListParagraph"/>
+        <w:numPr>
+          <w:ilvl w:val="0"/>
+          <w:numId w:val="63"/>
+        </w:numPr>
+        <w:rPr>
+          <w:lang w:val="nl-NL"/>
+        </w:rPr>
+      </w:pPr>
+      <w:r>
+        <w:rPr>
+          <w:lang w:val="nl-NL"/>
+        </w:rPr>
+        <w:t>Sơ đồ hoạt động (Activity diagram)</w:t>
+      </w:r>
+    </w:p>
+    <w:p>
+      <w:pPr>
+        <w:pStyle w:val="ListParagraph"/>
+        <w:numPr>
+          <w:ilvl w:val="0"/>
+          <w:numId w:val="63"/>
+        </w:numPr>
+        <w:rPr>
+          <w:lang w:val="nl-NL"/>
+        </w:rPr>
+      </w:pPr>
+      <w:r>
+        <w:rPr>
+          <w:lang w:val="nl-NL"/>
+        </w:rPr>
+        <w:t xml:space="preserve">Sơ đồ làn </w:t>
+      </w:r>
+      <w:r>
+        <w:rPr>
+          <w:lang w:val="nl-NL"/>
+        </w:rPr>
+        <w:t>(Swimlane diagram)</w:t>
+      </w:r>
+    </w:p>
+    <w:p>
+      <w:pPr>
+        <w:pStyle w:val="ListParagraph"/>
+        <w:numPr>
+          <w:ilvl w:val="0"/>
+          <w:numId w:val="63"/>
+        </w:numPr>
+        <w:rPr>
+          <w:lang w:val="nl-NL"/>
+        </w:rPr>
+      </w:pPr>
+      <w:r>
+        <w:rPr>
+          <w:lang w:val="nl-NL"/>
+        </w:rPr>
+        <w:t xml:space="preserve">Sơ đồ lớp </w:t>
+      </w:r>
+      <w:r>
+        <w:rPr>
+          <w:lang w:val="nl-NL"/>
+        </w:rPr>
+        <w:t>(Class diagram)</w:t>
+      </w:r>
+    </w:p>
+    <w:p>
+      <w:pPr>
+        <w:pStyle w:val="ListParagraph"/>
+        <w:numPr>
+          <w:ilvl w:val="0"/>
+          <w:numId w:val="63"/>
+        </w:numPr>
+        <w:rPr>
+          <w:lang w:val="nl-NL"/>
+        </w:rPr>
+      </w:pPr>
+      <w:r>
+        <w:rPr>
+          <w:lang w:val="nl-NL"/>
+        </w:rPr>
+        <w:t>Sơ đồ trạng thái (State diagram)</w:t>
+      </w:r>
+    </w:p>
+    <w:p>
+      <w:pPr>
+        <w:pStyle w:val="ListParagraph"/>
+        <w:numPr>
+          <w:ilvl w:val="0"/>
+          <w:numId w:val="63"/>
+        </w:numPr>
+        <w:rPr>
+          <w:lang w:val="nl-NL"/>
+        </w:rPr>
+      </w:pPr>
+      <w:r>
+        <w:rPr>
+          <w:lang w:val="nl-NL"/>
+        </w:rPr>
+        <w:t>Sơ đồ tuần tự (Sequence diagram)</w:t>
+      </w:r>
+    </w:p>
+    <w:p>
+      <w:pPr>
         <w:pStyle w:val="Heading1"/>
       </w:pPr>
-      <w:bookmarkStart w:id="59" w:name="_Toc59835427"/>
+      <w:bookmarkStart w:id="60" w:name="_Toc59835427"/>
       <w:r>
         <w:t>CHƯƠNG 3: KIỂM THử Và đánh giá</w:t>
       </w:r>
-      <w:bookmarkEnd w:id="59"/>
+      <w:bookmarkEnd w:id="60"/>
     </w:p>
     <w:p>
       <w:pPr>
@@ -23708,8 +24231,19 @@
         <w:rPr>
           <w:lang w:val="nl-NL"/>
         </w:rPr>
-        <w:lastRenderedPageBreak/>
-        <w:t xml:space="preserve">Tài liệu kiểm thử cho ứng dụng quản lý hoạt động kinh doanh trực tuyến của chuỗi cửa hàng trên nền web, được tạo ra nhằm mục đích mô phỏng các người dùng tương tác với ứng dụng, hạn chế đến mức tối đa các lỗi có thể xảy ra trong quá trình sử dụng, cũng như đảm bảo sự tin cậy, khả năng hoạt động chính xác của ứng dụng trong môi trường thực tế, góp phần </w:t>
+        <w:t>Tài liệu kiểm thử cho ứng dụng quản lý hoạt động kinh doanh trực tuyến của chuỗi cửa hàng trên nền web, được tạo ra nhằm mục đích mô phỏng các</w:t>
+      </w:r>
+      <w:r>
+        <w:rPr>
+          <w:lang w:val="nl-NL"/>
+        </w:rPr>
+        <w:t>h</w:t>
+      </w:r>
+      <w:r>
+        <w:rPr>
+          <w:lang w:val="nl-NL"/>
+        </w:rPr>
+        <w:t xml:space="preserve"> người dùng tương tác với ứng dụng, hạn chế đến mức tối đa các lỗi có thể xảy ra trong quá trình sử dụng, cũng như đảm bảo sự tin cậy, khả năng hoạt động chính xác của ứng dụng trong môi trường thực tế, góp phần </w:t>
       </w:r>
       <w:r>
         <w:rPr>
@@ -23720,10 +24254,20 @@
     </w:p>
     <w:p>
       <w:pPr>
-        <w:pStyle w:val="Heading2"/>
-      </w:pPr>
-      <w:r>
-        <w:t>Nội dung kiểm thử</w:t>
+        <w:pStyle w:val="ListParagraph"/>
+        <w:numPr>
+          <w:ilvl w:val="0"/>
+          <w:numId w:val="23"/>
+        </w:numPr>
+        <w:rPr>
+          <w:lang w:val="nl-NL"/>
+        </w:rPr>
+      </w:pPr>
+      <w:r>
+        <w:rPr>
+          <w:lang w:val="nl-NL"/>
+        </w:rPr>
+        <w:t>Tài liệu này cũng là nội dung để kiểm thử viên là lập trình viên có thể thực hiện kiểm thử các chức năng của API</w:t>
       </w:r>
     </w:p>
     <w:p>
@@ -23731,18 +24275,1404 @@
         <w:pStyle w:val="Heading2"/>
       </w:pPr>
       <w:r>
-        <w:t xml:space="preserve"> Kết quả kiểm thử</w:t>
+        <w:t>Phạm vi kiểm thử</w:t>
       </w:r>
     </w:p>
     <w:p>
       <w:pPr>
+        <w:rPr>
+          <w:lang w:val="nl-NL"/>
+        </w:rPr>
+      </w:pPr>
+      <w:r>
+        <w:rPr>
+          <w:lang w:val="nl-NL"/>
+        </w:rPr>
+        <w:t>Thực hiện lập kế hoạch kiểm thử và kiểm thử trong phạm vi API của ứng dụng. Tiến hành giả lập API request từ người dùng, chạy các testcase và đánh giá kết quả kiểm thử, các trường hợp và độ bao phủ</w:t>
+      </w:r>
+      <w:r>
+        <w:rPr>
+          <w:lang w:val="nl-NL"/>
+        </w:rPr>
+        <w:t xml:space="preserve"> bằng công cụ Postman</w:t>
+      </w:r>
+      <w:r>
+        <w:rPr>
+          <w:lang w:val="nl-NL"/>
+        </w:rPr>
+        <w:t>.</w:t>
+      </w:r>
+    </w:p>
+    <w:p>
+      <w:pPr>
+        <w:pStyle w:val="Heading2"/>
+      </w:pPr>
+      <w:r>
+        <w:t>Nội dung kiểm thử</w:t>
+      </w:r>
+    </w:p>
+    <w:p>
+      <w:pPr>
+        <w:pStyle w:val="Heading3"/>
+      </w:pPr>
+      <w:r>
+        <w:t>Các chức năng được kiểm thử</w:t>
+      </w:r>
+    </w:p>
+    <w:p>
+      <w:pPr>
+        <w:pStyle w:val="ListParagraph"/>
+        <w:numPr>
+          <w:ilvl w:val="0"/>
+          <w:numId w:val="56"/>
+        </w:numPr>
+        <w:rPr>
+          <w:lang w:val="nl-NL"/>
+        </w:rPr>
+      </w:pPr>
+      <w:r>
+        <w:rPr>
+          <w:lang w:val="nl-NL"/>
+        </w:rPr>
+        <w:t>Đăng nhập.</w:t>
+      </w:r>
+    </w:p>
+    <w:p>
+      <w:pPr>
+        <w:pStyle w:val="ListParagraph"/>
+        <w:numPr>
+          <w:ilvl w:val="0"/>
+          <w:numId w:val="56"/>
+        </w:numPr>
+        <w:rPr>
+          <w:lang w:val="nl-NL"/>
+        </w:rPr>
+      </w:pPr>
+      <w:r>
+        <w:rPr>
+          <w:lang w:val="nl-NL"/>
+        </w:rPr>
+        <w:lastRenderedPageBreak/>
+        <w:t>Đăng ký tài khoản.</w:t>
+      </w:r>
+    </w:p>
+    <w:p>
+      <w:pPr>
+        <w:pStyle w:val="ListParagraph"/>
+        <w:numPr>
+          <w:ilvl w:val="0"/>
+          <w:numId w:val="56"/>
+        </w:numPr>
+        <w:rPr>
+          <w:lang w:val="nl-NL"/>
+        </w:rPr>
+      </w:pPr>
+      <w:r>
+        <w:rPr>
+          <w:lang w:val="nl-NL"/>
+        </w:rPr>
+        <w:t>Thêm vào giỏ hàng.</w:t>
+      </w:r>
+    </w:p>
+    <w:p>
+      <w:pPr>
+        <w:pStyle w:val="ListParagraph"/>
+        <w:numPr>
+          <w:ilvl w:val="0"/>
+          <w:numId w:val="56"/>
+        </w:numPr>
+        <w:rPr>
+          <w:lang w:val="nl-NL"/>
+        </w:rPr>
+      </w:pPr>
+      <w:r>
+        <w:rPr>
+          <w:lang w:val="nl-NL"/>
+        </w:rPr>
+        <w:t>Chức năng tạo mới chi nhánh của người quản lý chuỗi cửa hàng.</w:t>
+      </w:r>
+    </w:p>
+    <w:p>
+      <w:pPr>
+        <w:pStyle w:val="Heading3"/>
+      </w:pPr>
+      <w:r>
+        <w:t>Các trường hợp kiểm thử</w:t>
+      </w:r>
+    </w:p>
+    <w:p>
+      <w:pPr>
+        <w:pStyle w:val="Heading4"/>
+        <w:numPr>
+          <w:ilvl w:val="2"/>
+          <w:numId w:val="57"/>
+        </w:numPr>
+        <w:rPr>
+          <w:lang w:val="en-US"/>
+        </w:rPr>
+      </w:pPr>
+      <w:r>
+        <w:rPr>
+          <w:lang w:val="en-US"/>
+        </w:rPr>
+        <w:t xml:space="preserve"> </w:t>
+      </w:r>
+      <w:r>
+        <w:rPr>
+          <w:lang w:val="en-US"/>
+        </w:rPr>
+        <w:t>Kiểm thử chức năng</w:t>
+      </w:r>
+    </w:p>
+    <w:p>
+      <w:pPr>
+        <w:pStyle w:val="Heading5"/>
+        <w:numPr>
+          <w:ilvl w:val="3"/>
+          <w:numId w:val="57"/>
+        </w:numPr>
+        <w:rPr>
+          <w:lang w:val="en-US"/>
+        </w:rPr>
+      </w:pPr>
+      <w:r>
+        <w:rPr>
+          <w:lang w:val="en-US"/>
+        </w:rPr>
+        <w:t xml:space="preserve"> Chức năng đăng nhập</w:t>
+      </w:r>
+    </w:p>
+    <w:p>
+      <w:pPr>
+        <w:pStyle w:val="ListParagraph"/>
+        <w:numPr>
+          <w:ilvl w:val="0"/>
+          <w:numId w:val="60"/>
+        </w:numPr>
+        <w:rPr>
+          <w:lang w:val="en-US"/>
+        </w:rPr>
+      </w:pPr>
+      <w:r>
+        <w:rPr>
+          <w:lang w:val="en-US"/>
+        </w:rPr>
+        <w:t>Mã test</w:t>
+      </w:r>
+      <w:r>
+        <w:rPr>
+          <w:lang w:val="en-US"/>
+        </w:rPr>
+        <w:t xml:space="preserve"> case: </w:t>
+      </w:r>
+      <w:r>
+        <w:rPr>
+          <w:lang w:val="en-US"/>
+        </w:rPr>
+        <w:t>DN</w:t>
+      </w:r>
+    </w:p>
+    <w:p>
+      <w:pPr>
+        <w:pStyle w:val="ListParagraph"/>
+        <w:numPr>
+          <w:ilvl w:val="0"/>
+          <w:numId w:val="58"/>
+        </w:numPr>
+        <w:rPr>
+          <w:lang w:val="en-US"/>
+        </w:rPr>
+      </w:pPr>
+      <w:r>
+        <w:rPr>
+          <w:lang w:val="en-US"/>
+        </w:rPr>
+        <w:t xml:space="preserve">Mô tả: </w:t>
+      </w:r>
+      <w:r>
+        <w:rPr>
+          <w:lang w:val="en-US"/>
+        </w:rPr>
+        <w:t>mô phỏng hành động đăng nhập của người dùng thông qua tài khoản và mật khẩu, đánh giá kết quả và các trường hợp có thể xảy ra.</w:t>
+      </w:r>
+    </w:p>
+    <w:p>
+      <w:pPr>
+        <w:pStyle w:val="ListParagraph"/>
+        <w:numPr>
+          <w:ilvl w:val="0"/>
+          <w:numId w:val="58"/>
+        </w:numPr>
+        <w:rPr>
+          <w:lang w:val="en-US"/>
+        </w:rPr>
+      </w:pPr>
+      <w:r>
+        <w:rPr>
+          <w:lang w:val="en-US"/>
+        </w:rPr>
+        <w:t>Tiền điều kiện</w:t>
+      </w:r>
+      <w:r>
+        <w:rPr>
+          <w:lang w:val="en-US"/>
+        </w:rPr>
+        <w:t>:</w:t>
+      </w:r>
+      <w:r>
+        <w:rPr>
+          <w:lang w:val="en-US"/>
+        </w:rPr>
+        <w:t xml:space="preserve"> người dùng đã đăng ký tài khoản trong hệ thống</w:t>
+      </w:r>
+    </w:p>
+    <w:p>
+      <w:pPr>
+        <w:pStyle w:val="ListParagraph"/>
+        <w:numPr>
+          <w:ilvl w:val="0"/>
+          <w:numId w:val="58"/>
+        </w:numPr>
+        <w:rPr>
+          <w:lang w:val="en-US"/>
+        </w:rPr>
+      </w:pPr>
+      <w:r>
+        <w:rPr>
+          <w:lang w:val="en-US"/>
+        </w:rPr>
+        <w:t>Kết quả kiểm thử chức năng trên giao diện:</w:t>
+      </w:r>
+    </w:p>
+    <w:tbl>
+      <w:tblPr>
+        <w:tblStyle w:val="TableGrid"/>
+        <w:tblW w:w="0" w:type="auto"/>
+        <w:tblInd w:w="210" w:type="dxa"/>
+        <w:tblLook w:val="04A0" w:firstRow="1" w:lastRow="0" w:firstColumn="1" w:lastColumn="0" w:noHBand="0" w:noVBand="1"/>
+      </w:tblPr>
+      <w:tblGrid>
+        <w:gridCol w:w="891"/>
+        <w:gridCol w:w="1417"/>
+        <w:gridCol w:w="2268"/>
+        <w:gridCol w:w="1769"/>
+        <w:gridCol w:w="1770"/>
+        <w:gridCol w:w="679"/>
+      </w:tblGrid>
+      <w:tr>
+        <w:trPr>
+          <w:trHeight w:val="728"/>
+        </w:trPr>
+        <w:tc>
+          <w:tcPr>
+            <w:tcW w:w="891" w:type="dxa"/>
+            <w:shd w:val="clear" w:color="auto" w:fill="F2F2F2" w:themeFill="background1" w:themeFillShade="F2"/>
+            <w:vAlign w:val="center"/>
+          </w:tcPr>
+          <w:p>
+            <w:pPr>
+              <w:ind w:left="0"/>
+              <w:jc w:val="center"/>
+              <w:rPr>
+                <w:lang w:val="en-US"/>
+              </w:rPr>
+            </w:pPr>
+            <w:r>
+              <w:rPr>
+                <w:lang w:val="en-US"/>
+              </w:rPr>
+              <w:t>Test case</w:t>
+            </w:r>
+          </w:p>
+        </w:tc>
+        <w:tc>
+          <w:tcPr>
+            <w:tcW w:w="1417" w:type="dxa"/>
+            <w:shd w:val="clear" w:color="auto" w:fill="F2F2F2" w:themeFill="background1" w:themeFillShade="F2"/>
+            <w:vAlign w:val="center"/>
+          </w:tcPr>
+          <w:p>
+            <w:pPr>
+              <w:ind w:left="0"/>
+              <w:jc w:val="center"/>
+              <w:rPr>
+                <w:lang w:val="en-US"/>
+              </w:rPr>
+            </w:pPr>
+            <w:r>
+              <w:rPr>
+                <w:lang w:val="en-US"/>
+              </w:rPr>
+              <w:t>Kịch</w:t>
+            </w:r>
+          </w:p>
+          <w:p>
+            <w:pPr>
+              <w:ind w:left="0"/>
+              <w:jc w:val="center"/>
+              <w:rPr>
+                <w:lang w:val="en-US"/>
+              </w:rPr>
+            </w:pPr>
+            <w:r>
+              <w:rPr>
+                <w:lang w:val="en-US"/>
+              </w:rPr>
+              <w:t>bản</w:t>
+            </w:r>
+          </w:p>
+        </w:tc>
+        <w:tc>
+          <w:tcPr>
+            <w:tcW w:w="2268" w:type="dxa"/>
+            <w:shd w:val="clear" w:color="auto" w:fill="F2F2F2" w:themeFill="background1" w:themeFillShade="F2"/>
+            <w:vAlign w:val="center"/>
+          </w:tcPr>
+          <w:p>
+            <w:pPr>
+              <w:ind w:left="0"/>
+              <w:jc w:val="center"/>
+              <w:rPr>
+                <w:lang w:val="en-US"/>
+              </w:rPr>
+            </w:pPr>
+            <w:r>
+              <w:rPr>
+                <w:lang w:val="en-US"/>
+              </w:rPr>
+              <w:t>Giá trị đầu vào</w:t>
+            </w:r>
+          </w:p>
+        </w:tc>
+        <w:tc>
+          <w:tcPr>
+            <w:tcW w:w="1769" w:type="dxa"/>
+            <w:shd w:val="clear" w:color="auto" w:fill="F2F2F2" w:themeFill="background1" w:themeFillShade="F2"/>
+            <w:vAlign w:val="center"/>
+          </w:tcPr>
+          <w:p>
+            <w:pPr>
+              <w:ind w:left="0"/>
+              <w:jc w:val="left"/>
+              <w:rPr>
+                <w:lang w:val="en-US"/>
+              </w:rPr>
+            </w:pPr>
+            <w:r>
+              <w:rPr>
+                <w:lang w:val="en-US"/>
+              </w:rPr>
+              <w:t>Kết quả mong đợi</w:t>
+            </w:r>
+          </w:p>
+        </w:tc>
+        <w:tc>
+          <w:tcPr>
+            <w:tcW w:w="1770" w:type="dxa"/>
+            <w:shd w:val="clear" w:color="auto" w:fill="F2F2F2" w:themeFill="background1" w:themeFillShade="F2"/>
+            <w:vAlign w:val="center"/>
+          </w:tcPr>
+          <w:p>
+            <w:pPr>
+              <w:ind w:left="0"/>
+              <w:jc w:val="left"/>
+              <w:rPr>
+                <w:lang w:val="en-US"/>
+              </w:rPr>
+            </w:pPr>
+            <w:r>
+              <w:rPr>
+                <w:lang w:val="en-US"/>
+              </w:rPr>
+              <w:t>Kết quả thực tế</w:t>
+            </w:r>
+          </w:p>
+        </w:tc>
+        <w:tc>
+          <w:tcPr>
+            <w:tcW w:w="679" w:type="dxa"/>
+            <w:shd w:val="clear" w:color="auto" w:fill="F2F2F2" w:themeFill="background1" w:themeFillShade="F2"/>
+            <w:vAlign w:val="center"/>
+          </w:tcPr>
+          <w:p>
+            <w:pPr>
+              <w:ind w:left="0"/>
+              <w:jc w:val="center"/>
+              <w:rPr>
+                <w:lang w:val="en-US"/>
+              </w:rPr>
+            </w:pPr>
+            <w:r>
+              <w:rPr>
+                <w:lang w:val="en-US"/>
+              </w:rPr>
+              <w:t>Kết quả</w:t>
+            </w:r>
+          </w:p>
+        </w:tc>
+      </w:tr>
+      <w:tr>
+        <w:tc>
+          <w:tcPr>
+            <w:tcW w:w="891" w:type="dxa"/>
+          </w:tcPr>
+          <w:p>
+            <w:pPr>
+              <w:ind w:left="0"/>
+              <w:rPr>
+                <w:lang w:val="en-US"/>
+              </w:rPr>
+            </w:pPr>
+            <w:r>
+              <w:rPr>
+                <w:lang w:val="en-US"/>
+              </w:rPr>
+              <w:t>DN01</w:t>
+            </w:r>
+          </w:p>
+        </w:tc>
+        <w:tc>
+          <w:tcPr>
+            <w:tcW w:w="1417" w:type="dxa"/>
+          </w:tcPr>
+          <w:p>
+            <w:pPr>
+              <w:ind w:left="0"/>
+              <w:rPr>
+                <w:lang w:val="en-US"/>
+              </w:rPr>
+            </w:pPr>
+            <w:r>
+              <w:rPr>
+                <w:lang w:val="en-US"/>
+              </w:rPr>
+              <w:t>Đăng nhập bằng tài khoản của admin</w:t>
+            </w:r>
+          </w:p>
+        </w:tc>
+        <w:tc>
+          <w:tcPr>
+            <w:tcW w:w="2268" w:type="dxa"/>
+          </w:tcPr>
+          <w:p>
+            <w:pPr>
+              <w:ind w:left="0"/>
+              <w:jc w:val="left"/>
+              <w:rPr>
+                <w:lang w:val="en-US"/>
+              </w:rPr>
+            </w:pPr>
+            <w:r>
+              <w:rPr>
+                <w:lang w:val="en-US"/>
+              </w:rPr>
+              <w:t>Username hợp lệ</w:t>
+            </w:r>
+          </w:p>
+          <w:p>
+            <w:pPr>
+              <w:ind w:left="0"/>
+              <w:jc w:val="left"/>
+              <w:rPr>
+                <w:lang w:val="en-US"/>
+              </w:rPr>
+            </w:pPr>
+            <w:r>
+              <w:rPr>
+                <w:lang w:val="en-US"/>
+              </w:rPr>
+              <w:t>(</w:t>
+            </w:r>
+            <w:proofErr w:type="gramStart"/>
+            <w:r>
+              <w:rPr>
+                <w:lang w:val="en-US"/>
+              </w:rPr>
+              <w:t>root</w:t>
+            </w:r>
+            <w:proofErr w:type="gramEnd"/>
+            <w:r>
+              <w:rPr>
+                <w:lang w:val="en-US"/>
+              </w:rPr>
+              <w:t>).</w:t>
+            </w:r>
+          </w:p>
+          <w:p>
+            <w:pPr>
+              <w:ind w:left="0"/>
+              <w:jc w:val="left"/>
+              <w:rPr>
+                <w:lang w:val="en-US"/>
+              </w:rPr>
+            </w:pPr>
+            <w:r>
+              <w:rPr>
+                <w:lang w:val="en-US"/>
+              </w:rPr>
+              <w:t>Password hợp lệ</w:t>
+            </w:r>
+          </w:p>
+          <w:p>
+            <w:pPr>
+              <w:ind w:left="0"/>
+              <w:jc w:val="left"/>
+              <w:rPr>
+                <w:lang w:val="en-US"/>
+              </w:rPr>
+            </w:pPr>
+            <w:r>
+              <w:rPr>
+                <w:lang w:val="en-US"/>
+              </w:rPr>
+              <w:t>(admin1234@).</w:t>
+            </w:r>
+          </w:p>
+        </w:tc>
+        <w:tc>
+          <w:tcPr>
+            <w:tcW w:w="1769" w:type="dxa"/>
+          </w:tcPr>
+          <w:p>
+            <w:pPr>
+              <w:ind w:left="0"/>
+              <w:rPr>
+                <w:lang w:val="en-US"/>
+              </w:rPr>
+            </w:pPr>
+            <w:r>
+              <w:rPr>
+                <w:lang w:val="en-US"/>
+              </w:rPr>
+              <w:t>Đăng nhập thành công, điều hướng đến trang admin</w:t>
+            </w:r>
+          </w:p>
+        </w:tc>
+        <w:tc>
+          <w:tcPr>
+            <w:tcW w:w="1770" w:type="dxa"/>
+          </w:tcPr>
+          <w:p>
+            <w:pPr>
+              <w:ind w:left="0"/>
+              <w:rPr>
+                <w:lang w:val="en-US"/>
+              </w:rPr>
+            </w:pPr>
+            <w:r>
+              <w:rPr>
+                <w:lang w:val="en-US"/>
+              </w:rPr>
+              <w:t>Đăng nhập thành công, điều hướng đến trang admin</w:t>
+            </w:r>
+          </w:p>
+        </w:tc>
+        <w:tc>
+          <w:tcPr>
+            <w:tcW w:w="679" w:type="dxa"/>
+          </w:tcPr>
+          <w:p>
+            <w:pPr>
+              <w:ind w:left="0"/>
+              <w:rPr>
+                <w:lang w:val="en-US"/>
+              </w:rPr>
+            </w:pPr>
+            <w:r>
+              <w:rPr>
+                <w:lang w:val="en-US"/>
+              </w:rPr>
+              <w:t>Pass</w:t>
+            </w:r>
+          </w:p>
+        </w:tc>
+      </w:tr>
+      <w:tr>
+        <w:tc>
+          <w:tcPr>
+            <w:tcW w:w="891" w:type="dxa"/>
+          </w:tcPr>
+          <w:p>
+            <w:pPr>
+              <w:ind w:left="0"/>
+              <w:rPr>
+                <w:lang w:val="en-US"/>
+              </w:rPr>
+            </w:pPr>
+            <w:r>
+              <w:rPr>
+                <w:lang w:val="en-US"/>
+              </w:rPr>
+              <w:t>DN02</w:t>
+            </w:r>
+          </w:p>
+        </w:tc>
+        <w:tc>
+          <w:tcPr>
+            <w:tcW w:w="1417" w:type="dxa"/>
+          </w:tcPr>
+          <w:p>
+            <w:pPr>
+              <w:ind w:left="0"/>
+              <w:rPr>
+                <w:lang w:val="en-US"/>
+              </w:rPr>
+            </w:pPr>
+          </w:p>
+        </w:tc>
+        <w:tc>
+          <w:tcPr>
+            <w:tcW w:w="2268" w:type="dxa"/>
+          </w:tcPr>
+          <w:p>
+            <w:pPr>
+              <w:ind w:left="0"/>
+              <w:rPr>
+                <w:lang w:val="en-US"/>
+              </w:rPr>
+            </w:pPr>
+            <w:r>
+              <w:rPr>
+                <w:lang w:val="en-US"/>
+              </w:rPr>
+              <w:t>lazadaa@mail.com</w:t>
+            </w:r>
+          </w:p>
+          <w:p>
+            <w:pPr>
+              <w:ind w:left="0"/>
+              <w:rPr>
+                <w:lang w:val="en-US"/>
+              </w:rPr>
+            </w:pPr>
+            <w:r>
+              <w:rPr>
+                <w:lang w:val="en-US"/>
+              </w:rPr>
+              <w:t>lazadaa1234</w:t>
+            </w:r>
+          </w:p>
+        </w:tc>
+        <w:tc>
+          <w:tcPr>
+            <w:tcW w:w="1769" w:type="dxa"/>
+          </w:tcPr>
+          <w:p>
+            <w:pPr>
+              <w:ind w:left="0"/>
+              <w:rPr>
+                <w:lang w:val="en-US"/>
+              </w:rPr>
+            </w:pPr>
+            <w:r>
+              <w:rPr>
+                <w:lang w:val="en-US"/>
+              </w:rPr>
+              <w:t>Đăng nhập thành công, điều hướng đến trang quán lý cửa hàng</w:t>
+            </w:r>
+          </w:p>
+        </w:tc>
+        <w:tc>
+          <w:tcPr>
+            <w:tcW w:w="1770" w:type="dxa"/>
+          </w:tcPr>
+          <w:p>
+            <w:pPr>
+              <w:ind w:left="0"/>
+              <w:rPr>
+                <w:lang w:val="en-US"/>
+              </w:rPr>
+            </w:pPr>
+            <w:r>
+              <w:rPr>
+                <w:lang w:val="en-US"/>
+              </w:rPr>
+              <w:t>Đăng nhập thành công, điều hướng đến trang quản lý cửa hàng.</w:t>
+            </w:r>
+          </w:p>
+        </w:tc>
+        <w:tc>
+          <w:tcPr>
+            <w:tcW w:w="679" w:type="dxa"/>
+          </w:tcPr>
+          <w:p>
+            <w:pPr>
+              <w:ind w:left="0"/>
+              <w:rPr>
+                <w:lang w:val="en-US"/>
+              </w:rPr>
+            </w:pPr>
+            <w:r>
+              <w:rPr>
+                <w:lang w:val="en-US"/>
+              </w:rPr>
+              <w:t>Pass</w:t>
+            </w:r>
+          </w:p>
+        </w:tc>
+      </w:tr>
+      <w:tr>
+        <w:tc>
+          <w:tcPr>
+            <w:tcW w:w="891" w:type="dxa"/>
+          </w:tcPr>
+          <w:p>
+            <w:pPr>
+              <w:ind w:left="0"/>
+              <w:rPr>
+                <w:lang w:val="en-US"/>
+              </w:rPr>
+            </w:pPr>
+            <w:r>
+              <w:rPr>
+                <w:lang w:val="en-US"/>
+              </w:rPr>
+              <w:t>DN03</w:t>
+            </w:r>
+          </w:p>
+        </w:tc>
+        <w:tc>
+          <w:tcPr>
+            <w:tcW w:w="1417" w:type="dxa"/>
+          </w:tcPr>
+          <w:p>
+            <w:pPr>
+              <w:ind w:left="0"/>
+              <w:rPr>
+                <w:lang w:val="en-US"/>
+              </w:rPr>
+            </w:pPr>
+          </w:p>
+        </w:tc>
+        <w:tc>
+          <w:tcPr>
+            <w:tcW w:w="2268" w:type="dxa"/>
+          </w:tcPr>
+          <w:p>
+            <w:pPr>
+              <w:ind w:left="0"/>
+              <w:rPr>
+                <w:lang w:val="en-US"/>
+              </w:rPr>
+            </w:pPr>
+            <w:r>
+              <w:rPr>
+                <w:lang w:val="en-US"/>
+              </w:rPr>
+              <w:t>customer</w:t>
+            </w:r>
+          </w:p>
+          <w:p>
+            <w:pPr>
+              <w:ind w:left="0"/>
+              <w:rPr>
+                <w:lang w:val="en-US"/>
+              </w:rPr>
+            </w:pPr>
+            <w:r>
+              <w:rPr>
+                <w:lang w:val="en-US"/>
+              </w:rPr>
+              <w:t>customer1234</w:t>
+            </w:r>
+          </w:p>
+        </w:tc>
+        <w:tc>
+          <w:tcPr>
+            <w:tcW w:w="1769" w:type="dxa"/>
+          </w:tcPr>
+          <w:p>
+            <w:pPr>
+              <w:ind w:left="0"/>
+              <w:rPr>
+                <w:lang w:val="en-US"/>
+              </w:rPr>
+            </w:pPr>
+            <w:r>
+              <w:rPr>
+                <w:lang w:val="en-US"/>
+              </w:rPr>
+              <w:t>Đăng nhập thành công, điều hướng đến trang chủ</w:t>
+            </w:r>
+          </w:p>
+        </w:tc>
+        <w:tc>
+          <w:tcPr>
+            <w:tcW w:w="1770" w:type="dxa"/>
+          </w:tcPr>
+          <w:p>
+            <w:pPr>
+              <w:ind w:left="0"/>
+              <w:rPr>
+                <w:lang w:val="en-US"/>
+              </w:rPr>
+            </w:pPr>
+            <w:r>
+              <w:rPr>
+                <w:lang w:val="en-US"/>
+              </w:rPr>
+              <w:t>Đăng nhập thành công, điều hướng đến trang chủ</w:t>
+            </w:r>
+          </w:p>
+        </w:tc>
+        <w:tc>
+          <w:tcPr>
+            <w:tcW w:w="679" w:type="dxa"/>
+          </w:tcPr>
+          <w:p>
+            <w:pPr>
+              <w:ind w:left="0"/>
+              <w:rPr>
+                <w:lang w:val="en-US"/>
+              </w:rPr>
+            </w:pPr>
+            <w:r>
+              <w:rPr>
+                <w:lang w:val="en-US"/>
+              </w:rPr>
+              <w:t>Pass</w:t>
+            </w:r>
+          </w:p>
+        </w:tc>
+      </w:tr>
+      <w:tr>
+        <w:tc>
+          <w:tcPr>
+            <w:tcW w:w="891" w:type="dxa"/>
+          </w:tcPr>
+          <w:p>
+            <w:pPr>
+              <w:ind w:left="0"/>
+              <w:rPr>
+                <w:lang w:val="en-US"/>
+              </w:rPr>
+            </w:pPr>
+            <w:r>
+              <w:rPr>
+                <w:lang w:val="en-US"/>
+              </w:rPr>
+              <w:t>DN04</w:t>
+            </w:r>
+          </w:p>
+        </w:tc>
+        <w:tc>
+          <w:tcPr>
+            <w:tcW w:w="1417" w:type="dxa"/>
+          </w:tcPr>
+          <w:p>
+            <w:pPr>
+              <w:ind w:left="0"/>
+              <w:rPr>
+                <w:lang w:val="en-US"/>
+              </w:rPr>
+            </w:pPr>
+          </w:p>
+        </w:tc>
+        <w:tc>
+          <w:tcPr>
+            <w:tcW w:w="2268" w:type="dxa"/>
+          </w:tcPr>
+          <w:p>
+            <w:pPr>
+              <w:ind w:left="0"/>
+              <w:rPr>
+                <w:lang w:val="en-US"/>
+              </w:rPr>
+            </w:pPr>
+            <w:r>
+              <w:rPr>
+                <w:lang w:val="en-US"/>
+              </w:rPr>
+              <w:t>Để trống</w:t>
+            </w:r>
+          </w:p>
+          <w:p>
+            <w:pPr>
+              <w:ind w:left="0"/>
+              <w:rPr>
+                <w:lang w:val="en-US"/>
+              </w:rPr>
+            </w:pPr>
+            <w:r>
+              <w:rPr>
+                <w:lang w:val="en-US"/>
+              </w:rPr>
+              <w:t>Để trống</w:t>
+            </w:r>
+          </w:p>
+        </w:tc>
+        <w:tc>
+          <w:tcPr>
+            <w:tcW w:w="1769" w:type="dxa"/>
+          </w:tcPr>
+          <w:p>
+            <w:pPr>
+              <w:ind w:left="0"/>
+              <w:rPr>
+                <w:lang w:val="en-US"/>
+              </w:rPr>
+            </w:pPr>
+            <w:r>
+              <w:rPr>
+                <w:lang w:val="en-US"/>
+              </w:rPr>
+              <w:t>Hiện thông báo lỗi cho người dùng, yêu cầu nhập tài khoản và mật khẩu</w:t>
+            </w:r>
+          </w:p>
+        </w:tc>
+        <w:tc>
+          <w:tcPr>
+            <w:tcW w:w="1770" w:type="dxa"/>
+          </w:tcPr>
+          <w:p>
+            <w:pPr>
+              <w:ind w:left="0"/>
+              <w:rPr>
+                <w:lang w:val="en-US"/>
+              </w:rPr>
+            </w:pPr>
+            <w:r>
+              <w:rPr>
+                <w:lang w:val="en-US"/>
+              </w:rPr>
+              <w:t>Hiện thông báo lỗi cho người dùng, yêu cầu nhập lại tài khoản và mật khẩu</w:t>
+            </w:r>
+          </w:p>
+        </w:tc>
+        <w:tc>
+          <w:tcPr>
+            <w:tcW w:w="679" w:type="dxa"/>
+          </w:tcPr>
+          <w:p>
+            <w:pPr>
+              <w:ind w:left="0"/>
+              <w:rPr>
+                <w:lang w:val="en-US"/>
+              </w:rPr>
+            </w:pPr>
+            <w:r>
+              <w:rPr>
+                <w:lang w:val="en-US"/>
+              </w:rPr>
+              <w:t>Pass</w:t>
+            </w:r>
+          </w:p>
+        </w:tc>
+      </w:tr>
+      <w:tr>
+        <w:tc>
+          <w:tcPr>
+            <w:tcW w:w="891" w:type="dxa"/>
+          </w:tcPr>
+          <w:p>
+            <w:pPr>
+              <w:ind w:left="0"/>
+              <w:rPr>
+                <w:lang w:val="en-US"/>
+              </w:rPr>
+            </w:pPr>
+            <w:r>
+              <w:rPr>
+                <w:lang w:val="en-US"/>
+              </w:rPr>
+              <w:t>DN05</w:t>
+            </w:r>
+          </w:p>
+        </w:tc>
+        <w:tc>
+          <w:tcPr>
+            <w:tcW w:w="1417" w:type="dxa"/>
+          </w:tcPr>
+          <w:p>
+            <w:pPr>
+              <w:ind w:left="0"/>
+              <w:rPr>
+                <w:lang w:val="en-US"/>
+              </w:rPr>
+            </w:pPr>
+          </w:p>
+        </w:tc>
+        <w:tc>
+          <w:tcPr>
+            <w:tcW w:w="2268" w:type="dxa"/>
+          </w:tcPr>
+          <w:p>
+            <w:pPr>
+              <w:ind w:left="0"/>
+              <w:rPr>
+                <w:lang w:val="en-US"/>
+              </w:rPr>
+            </w:pPr>
+            <w:r>
+              <w:rPr>
+                <w:lang w:val="en-US"/>
+              </w:rPr>
+              <w:t>test</w:t>
+            </w:r>
+          </w:p>
+          <w:p>
+            <w:pPr>
+              <w:ind w:left="0"/>
+              <w:rPr>
+                <w:lang w:val="en-US"/>
+              </w:rPr>
+            </w:pPr>
+            <w:r>
+              <w:rPr>
+                <w:lang w:val="en-US"/>
+              </w:rPr>
+              <w:t>test1234</w:t>
+            </w:r>
+          </w:p>
+        </w:tc>
+        <w:tc>
+          <w:tcPr>
+            <w:tcW w:w="1769" w:type="dxa"/>
+          </w:tcPr>
+          <w:p>
+            <w:pPr>
+              <w:ind w:left="0"/>
+              <w:rPr>
+                <w:lang w:val="en-US"/>
+              </w:rPr>
+            </w:pPr>
+            <w:r>
+              <w:rPr>
+                <w:lang w:val="en-US"/>
+              </w:rPr>
+              <w:t xml:space="preserve">Hiện thông báo không tìm </w:t>
+            </w:r>
+            <w:r>
+              <w:rPr>
+                <w:lang w:val="en-US"/>
+              </w:rPr>
+              <w:lastRenderedPageBreak/>
+              <w:t>thấy tài khoản</w:t>
+            </w:r>
+          </w:p>
+        </w:tc>
+        <w:tc>
+          <w:tcPr>
+            <w:tcW w:w="1770" w:type="dxa"/>
+          </w:tcPr>
+          <w:p>
+            <w:pPr>
+              <w:ind w:left="0"/>
+              <w:rPr>
+                <w:lang w:val="en-US"/>
+              </w:rPr>
+            </w:pPr>
+            <w:r>
+              <w:rPr>
+                <w:lang w:val="en-US"/>
+              </w:rPr>
+              <w:lastRenderedPageBreak/>
+              <w:t xml:space="preserve">Hiện thông báo không tìm </w:t>
+            </w:r>
+            <w:r>
+              <w:rPr>
+                <w:lang w:val="en-US"/>
+              </w:rPr>
+              <w:lastRenderedPageBreak/>
+              <w:t>thấy tài khoản</w:t>
+            </w:r>
+          </w:p>
+        </w:tc>
+        <w:tc>
+          <w:tcPr>
+            <w:tcW w:w="679" w:type="dxa"/>
+          </w:tcPr>
+          <w:p>
+            <w:pPr>
+              <w:ind w:left="0"/>
+              <w:rPr>
+                <w:lang w:val="en-US"/>
+              </w:rPr>
+            </w:pPr>
+            <w:r>
+              <w:rPr>
+                <w:lang w:val="en-US"/>
+              </w:rPr>
+              <w:lastRenderedPageBreak/>
+              <w:t>Pass</w:t>
+            </w:r>
+          </w:p>
+        </w:tc>
+      </w:tr>
+    </w:tbl>
+    <w:p>
+      <w:pPr>
+        <w:pStyle w:val="ListParagraph"/>
+        <w:numPr>
+          <w:ilvl w:val="0"/>
+          <w:numId w:val="59"/>
+        </w:numPr>
+        <w:rPr>
+          <w:lang w:val="en-US"/>
+        </w:rPr>
+      </w:pPr>
+      <w:r>
+        <w:rPr>
+          <w:lang w:val="en-US"/>
+        </w:rPr>
+        <w:lastRenderedPageBreak/>
+        <w:t>Kết luận: chức năng đăng nhập hoạt động đúng như mong đợi.</w:t>
+      </w:r>
+    </w:p>
+    <w:p>
+      <w:pPr>
+        <w:pStyle w:val="Heading4"/>
+        <w:numPr>
+          <w:ilvl w:val="2"/>
+          <w:numId w:val="61"/>
+        </w:numPr>
+        <w:rPr>
+          <w:lang w:val="en-US"/>
+        </w:rPr>
+      </w:pPr>
+      <w:r>
+        <w:rPr>
+          <w:lang w:val="en-US"/>
+        </w:rPr>
+        <w:t xml:space="preserve"> Kiểm thử API</w:t>
+      </w:r>
+    </w:p>
+    <w:p>
+      <w:pPr>
+        <w:pStyle w:val="Heading5"/>
+        <w:numPr>
+          <w:ilvl w:val="3"/>
+          <w:numId w:val="61"/>
+        </w:numPr>
+        <w:rPr>
+          <w:lang w:val="en-US"/>
+        </w:rPr>
+      </w:pPr>
+      <w:r>
+        <w:rPr>
+          <w:lang w:val="en-US"/>
+        </w:rPr>
+        <w:t xml:space="preserve"> Đăng nhập</w:t>
+      </w:r>
+    </w:p>
+    <w:tbl>
+      <w:tblPr>
+        <w:tblStyle w:val="TableGrid"/>
+        <w:tblW w:w="0" w:type="auto"/>
+        <w:tblInd w:w="210" w:type="dxa"/>
+        <w:tblLook w:val="04A0" w:firstRow="1" w:lastRow="0" w:firstColumn="1" w:lastColumn="0" w:noHBand="0" w:noVBand="1"/>
+      </w:tblPr>
+      <w:tblGrid>
+        <w:gridCol w:w="1746"/>
+        <w:gridCol w:w="1762"/>
+        <w:gridCol w:w="1760"/>
+        <w:gridCol w:w="1772"/>
+        <w:gridCol w:w="1754"/>
+      </w:tblGrid>
+      <w:tr>
+        <w:tc>
+          <w:tcPr>
+            <w:tcW w:w="1800" w:type="dxa"/>
+            <w:shd w:val="clear" w:color="auto" w:fill="F2F2F2" w:themeFill="background1" w:themeFillShade="F2"/>
+            <w:vAlign w:val="center"/>
+          </w:tcPr>
+          <w:p>
+            <w:pPr>
+              <w:ind w:left="0"/>
+              <w:jc w:val="center"/>
+              <w:rPr>
+                <w:lang w:val="en-US"/>
+              </w:rPr>
+            </w:pPr>
+            <w:r>
+              <w:rPr>
+                <w:lang w:val="en-US"/>
+              </w:rPr>
+              <w:t>Kịch bản</w:t>
+            </w:r>
+          </w:p>
+        </w:tc>
+        <w:tc>
+          <w:tcPr>
+            <w:tcW w:w="1801" w:type="dxa"/>
+            <w:shd w:val="clear" w:color="auto" w:fill="F2F2F2" w:themeFill="background1" w:themeFillShade="F2"/>
+            <w:vAlign w:val="center"/>
+          </w:tcPr>
+          <w:p>
+            <w:pPr>
+              <w:ind w:left="0"/>
+              <w:jc w:val="center"/>
+              <w:rPr>
+                <w:lang w:val="en-US"/>
+              </w:rPr>
+            </w:pPr>
+            <w:r>
+              <w:rPr>
+                <w:lang w:val="en-US"/>
+              </w:rPr>
+              <w:t>Phương thức</w:t>
+            </w:r>
+          </w:p>
+        </w:tc>
+        <w:tc>
+          <w:tcPr>
+            <w:tcW w:w="1801" w:type="dxa"/>
+            <w:shd w:val="clear" w:color="auto" w:fill="F2F2F2" w:themeFill="background1" w:themeFillShade="F2"/>
+            <w:vAlign w:val="center"/>
+          </w:tcPr>
+          <w:p>
+            <w:pPr>
+              <w:ind w:left="0"/>
+              <w:jc w:val="center"/>
+              <w:rPr>
+                <w:lang w:val="en-US"/>
+              </w:rPr>
+            </w:pPr>
+            <w:r>
+              <w:rPr>
+                <w:lang w:val="en-US"/>
+              </w:rPr>
+              <w:t>Params</w:t>
+            </w:r>
+          </w:p>
+        </w:tc>
+        <w:tc>
+          <w:tcPr>
+            <w:tcW w:w="1801" w:type="dxa"/>
+            <w:shd w:val="clear" w:color="auto" w:fill="F2F2F2" w:themeFill="background1" w:themeFillShade="F2"/>
+            <w:vAlign w:val="center"/>
+          </w:tcPr>
+          <w:p>
+            <w:pPr>
+              <w:ind w:left="0"/>
+              <w:jc w:val="center"/>
+              <w:rPr>
+                <w:lang w:val="en-US"/>
+              </w:rPr>
+            </w:pPr>
+            <w:r>
+              <w:rPr>
+                <w:lang w:val="en-US"/>
+              </w:rPr>
+              <w:t>Response</w:t>
+            </w:r>
+          </w:p>
+        </w:tc>
+        <w:tc>
+          <w:tcPr>
+            <w:tcW w:w="1801" w:type="dxa"/>
+            <w:shd w:val="clear" w:color="auto" w:fill="F2F2F2" w:themeFill="background1" w:themeFillShade="F2"/>
+            <w:vAlign w:val="center"/>
+          </w:tcPr>
+          <w:p>
+            <w:pPr>
+              <w:ind w:left="0"/>
+              <w:jc w:val="center"/>
+              <w:rPr>
+                <w:lang w:val="en-US"/>
+              </w:rPr>
+            </w:pPr>
+            <w:r>
+              <w:rPr>
+                <w:lang w:val="en-US"/>
+              </w:rPr>
+              <w:t>Status Code</w:t>
+            </w:r>
+          </w:p>
+        </w:tc>
+      </w:tr>
+      <w:tr>
+        <w:tc>
+          <w:tcPr>
+            <w:tcW w:w="1800" w:type="dxa"/>
+          </w:tcPr>
+          <w:p>
+            <w:pPr>
+              <w:ind w:left="0"/>
+              <w:rPr>
+                <w:lang w:val="en-US"/>
+              </w:rPr>
+            </w:pPr>
+          </w:p>
+        </w:tc>
+        <w:tc>
+          <w:tcPr>
+            <w:tcW w:w="1801" w:type="dxa"/>
+          </w:tcPr>
+          <w:p>
+            <w:pPr>
+              <w:ind w:left="0"/>
+              <w:rPr>
+                <w:lang w:val="en-US"/>
+              </w:rPr>
+            </w:pPr>
+          </w:p>
+        </w:tc>
+        <w:tc>
+          <w:tcPr>
+            <w:tcW w:w="1801" w:type="dxa"/>
+          </w:tcPr>
+          <w:p>
+            <w:pPr>
+              <w:ind w:left="0"/>
+              <w:rPr>
+                <w:lang w:val="en-US"/>
+              </w:rPr>
+            </w:pPr>
+          </w:p>
+        </w:tc>
+        <w:tc>
+          <w:tcPr>
+            <w:tcW w:w="1801" w:type="dxa"/>
+          </w:tcPr>
+          <w:p>
+            <w:pPr>
+              <w:ind w:left="0"/>
+              <w:rPr>
+                <w:lang w:val="en-US"/>
+              </w:rPr>
+            </w:pPr>
+          </w:p>
+        </w:tc>
+        <w:tc>
+          <w:tcPr>
+            <w:tcW w:w="1801" w:type="dxa"/>
+          </w:tcPr>
+          <w:p>
+            <w:pPr>
+              <w:ind w:left="0"/>
+              <w:rPr>
+                <w:lang w:val="en-US"/>
+              </w:rPr>
+            </w:pPr>
+          </w:p>
+        </w:tc>
+      </w:tr>
+    </w:tbl>
+    <w:p>
+      <w:pPr>
+        <w:rPr>
+          <w:lang w:val="en-US"/>
+        </w:rPr>
+      </w:pPr>
+    </w:p>
+    <w:p>
+      <w:pPr>
+        <w:pStyle w:val="Heading2"/>
+      </w:pPr>
+      <w:r>
+        <w:t xml:space="preserve"> Kết quả kiểm thử</w:t>
+      </w:r>
+    </w:p>
+    <w:p>
+      <w:pPr>
         <w:pStyle w:val="Heading1"/>
       </w:pPr>
-      <w:bookmarkStart w:id="60" w:name="_Toc59835428"/>
+      <w:bookmarkStart w:id="61" w:name="_Toc59835428"/>
       <w:r>
         <w:t>PHẦN KẾT LUẬN</w:t>
       </w:r>
-      <w:bookmarkEnd w:id="60"/>
+      <w:bookmarkEnd w:id="61"/>
     </w:p>
     <w:p>
       <w:pPr>
@@ -23764,8 +25694,8 @@
           <w:lang w:val="nl-NL"/>
         </w:rPr>
       </w:pPr>
-      <w:bookmarkStart w:id="61" w:name="_Toc59835429"/>
-      <w:bookmarkEnd w:id="61"/>
+      <w:bookmarkStart w:id="62" w:name="_Toc59835429"/>
+      <w:bookmarkEnd w:id="62"/>
     </w:p>
     <w:p>
       <w:pPr>
@@ -23775,21 +25705,21 @@
           <w:numId w:val="7"/>
         </w:numPr>
       </w:pPr>
-      <w:bookmarkStart w:id="62" w:name="_Toc59835430"/>
+      <w:bookmarkStart w:id="63" w:name="_Toc59835430"/>
       <w:r>
         <w:t>Kết quả đạt được</w:t>
       </w:r>
-      <w:bookmarkEnd w:id="62"/>
+      <w:bookmarkEnd w:id="63"/>
     </w:p>
     <w:p>
       <w:pPr>
         <w:pStyle w:val="Heading3"/>
       </w:pPr>
-      <w:bookmarkStart w:id="63" w:name="_Toc59835431"/>
+      <w:bookmarkStart w:id="64" w:name="_Toc59835431"/>
       <w:r>
         <w:t>Về lý thuyết</w:t>
       </w:r>
-      <w:bookmarkEnd w:id="63"/>
+      <w:bookmarkEnd w:id="64"/>
     </w:p>
     <w:p>
       <w:pPr>
@@ -23927,11 +25857,11 @@
       <w:pPr>
         <w:pStyle w:val="Heading3"/>
       </w:pPr>
-      <w:bookmarkStart w:id="64" w:name="_Toc59835432"/>
+      <w:bookmarkStart w:id="65" w:name="_Toc59835432"/>
       <w:r>
         <w:t>Về chương trình</w:t>
       </w:r>
-      <w:bookmarkEnd w:id="64"/>
+      <w:bookmarkEnd w:id="65"/>
     </w:p>
     <w:p>
       <w:pPr>
@@ -23973,7 +25903,7 @@
           <w:sz w:val="28"/>
           <w:lang w:val="nl-NL"/>
         </w:rPr>
-        <w:t xml:space="preserve">Đối với khách hàng: cho phép người dùng duyệt sản phẩm theo trang và kích thước trang, tìm kiếm sản phẩm theo danh mục, cửa hàng hoặc bằng giọng nói, bộ lọc sản phẩm nâng cao với </w:t>
+        <w:t xml:space="preserve">Đối với khách hàng: cho phép người dùng duyệt sản phẩm theo trang và kích thước trang, tìm kiếm sản phẩm theo danh mục, </w:t>
       </w:r>
       <w:r>
         <w:rPr>
@@ -23981,7 +25911,7 @@
           <w:lang w:val="nl-NL"/>
         </w:rPr>
         <w:lastRenderedPageBreak/>
-        <w:t>nhiều tiêu chí; chức năng quản lý giỏ hàng thông minh</w:t>
+        <w:t>cửa hàng hoặc bằng giọng nói, bộ lọc sản phẩm nâng cao với nhiều tiêu chí; chức năng quản lý giỏ hàng thông minh</w:t>
       </w:r>
       <w:r>
         <w:rPr>
@@ -24047,11 +25977,11 @@
       <w:pPr>
         <w:pStyle w:val="Heading3"/>
       </w:pPr>
-      <w:bookmarkStart w:id="65" w:name="_Toc59835433"/>
+      <w:bookmarkStart w:id="66" w:name="_Toc59835433"/>
       <w:r>
         <w:t>Về khả năng ứng dụng thực tiễn</w:t>
       </w:r>
-      <w:bookmarkEnd w:id="65"/>
+      <w:bookmarkEnd w:id="66"/>
     </w:p>
     <w:p>
       <w:pPr>
@@ -24106,11 +26036,11 @@
       <w:r>
         <w:t xml:space="preserve"> </w:t>
       </w:r>
-      <w:bookmarkStart w:id="66" w:name="_Toc59835434"/>
+      <w:bookmarkStart w:id="67" w:name="_Toc59835434"/>
       <w:r>
         <w:t>Những điểm hạn chế</w:t>
       </w:r>
-      <w:bookmarkEnd w:id="66"/>
+      <w:bookmarkEnd w:id="67"/>
     </w:p>
     <w:p>
       <w:pPr>
@@ -24201,11 +26131,11 @@
       <w:r>
         <w:t xml:space="preserve"> </w:t>
       </w:r>
-      <w:bookmarkStart w:id="67" w:name="_Toc59835435"/>
+      <w:bookmarkStart w:id="68" w:name="_Toc59835435"/>
       <w:r>
         <w:t>Hướng phát triển</w:t>
       </w:r>
-      <w:bookmarkEnd w:id="67"/>
+      <w:bookmarkEnd w:id="68"/>
     </w:p>
     <w:p>
       <w:pPr>
@@ -24322,16 +26252,278 @@
     </w:p>
     <w:p>
       <w:pPr>
+        <w:pStyle w:val="ListParagraph"/>
+        <w:numPr>
+          <w:ilvl w:val="0"/>
+          <w:numId w:val="62"/>
+        </w:numPr>
+        <w:ind w:left="426" w:hanging="426"/>
         <w:rPr>
           <w:lang w:val="nl-NL"/>
         </w:rPr>
       </w:pPr>
+      <w:r>
+        <w:rPr>
+          <w:lang w:val="nl-NL"/>
+        </w:rPr>
+        <w:t>Cay S. Horstmann</w:t>
+      </w:r>
+      <w:r>
+        <w:rPr>
+          <w:lang w:val="nl-NL"/>
+        </w:rPr>
+        <w:t xml:space="preserve"> (2017).</w:t>
+      </w:r>
+      <w:r>
+        <w:rPr>
+          <w:lang w:val="nl-NL"/>
+        </w:rPr>
+        <w:t xml:space="preserve"> </w:t>
+      </w:r>
+      <w:r>
+        <w:rPr>
+          <w:i/>
+          <w:lang w:val="nl-NL"/>
+        </w:rPr>
+        <w:t>Core Java SE 9</w:t>
+      </w:r>
+      <w:r>
+        <w:rPr>
+          <w:i/>
+          <w:lang w:val="nl-NL"/>
+        </w:rPr>
+        <w:t xml:space="preserve"> </w:t>
+      </w:r>
+      <w:r>
+        <w:rPr>
+          <w:i/>
+          <w:lang w:val="nl-NL"/>
+        </w:rPr>
+        <w:t>for the Impatient</w:t>
+      </w:r>
+      <w:r>
+        <w:rPr>
+          <w:i/>
+          <w:lang w:val="nl-NL"/>
+        </w:rPr>
+        <w:t xml:space="preserve"> (Second Edition)</w:t>
+      </w:r>
+      <w:r>
+        <w:rPr>
+          <w:lang w:val="nl-NL"/>
+        </w:rPr>
+        <w:t>.</w:t>
+      </w:r>
+      <w:r>
+        <w:rPr>
+          <w:lang w:val="nl-NL"/>
+        </w:rPr>
+        <w:t xml:space="preserve"> Nhà xuất bản</w:t>
+      </w:r>
+      <w:r>
+        <w:rPr>
+          <w:lang w:val="nl-NL"/>
+        </w:rPr>
+        <w:t xml:space="preserve"> </w:t>
+      </w:r>
+      <w:r>
+        <w:rPr>
+          <w:lang w:val="nl-NL"/>
+        </w:rPr>
+        <w:t>Addison-Wesley</w:t>
+      </w:r>
+      <w:r>
+        <w:rPr>
+          <w:lang w:val="nl-NL"/>
+        </w:rPr>
+        <w:t xml:space="preserve"> </w:t>
+      </w:r>
+      <w:r>
+        <w:rPr>
+          <w:lang w:val="nl-NL"/>
+        </w:rPr>
+        <w:t>Professional</w:t>
+      </w:r>
+      <w:r>
+        <w:rPr>
+          <w:lang w:val="nl-NL"/>
+        </w:rPr>
+        <w:t>.</w:t>
+      </w:r>
+      <w:r>
+        <w:rPr>
+          <w:lang w:val="nl-NL"/>
+        </w:rPr>
+        <w:t xml:space="preserve"> </w:t>
+      </w:r>
+      <w:r>
+        <w:rPr>
+          <w:lang w:val="nl-NL"/>
+        </w:rPr>
+        <w:t>ISBN: 9780134694849</w:t>
+      </w:r>
+      <w:r>
+        <w:rPr>
+          <w:lang w:val="nl-NL"/>
+        </w:rPr>
+        <w:t xml:space="preserve">, </w:t>
+      </w:r>
+      <w:r>
+        <w:rPr>
+          <w:lang w:val="nl-NL"/>
+        </w:rPr>
+        <w:t>0134694724</w:t>
+      </w:r>
     </w:p>
     <w:p>
       <w:pPr>
-        <w:suppressAutoHyphens w:val="0"/>
-        <w:spacing w:after="200" w:line="276" w:lineRule="auto"/>
-        <w:ind w:left="0"/>
+        <w:pStyle w:val="ListParagraph"/>
+        <w:numPr>
+          <w:ilvl w:val="0"/>
+          <w:numId w:val="62"/>
+        </w:numPr>
+        <w:rPr>
+          <w:lang w:val="nl-NL"/>
+        </w:rPr>
+      </w:pPr>
+      <w:r>
+        <w:rPr>
+          <w:lang w:val="nl-NL"/>
+        </w:rPr>
+        <w:t xml:space="preserve">Huỳnh Xuân Hiệp; Phan Phương Lan. </w:t>
+      </w:r>
+      <w:r>
+        <w:rPr>
+          <w:i/>
+          <w:lang w:val="nl-NL"/>
+        </w:rPr>
+        <w:t>Giá</w:t>
+      </w:r>
+      <w:r>
+        <w:rPr>
+          <w:i/>
+          <w:lang w:val="nl-NL"/>
+        </w:rPr>
+        <w:t xml:space="preserve">o trình nhập môn công nghệ phần </w:t>
+      </w:r>
+      <w:r>
+        <w:rPr>
+          <w:i/>
+          <w:lang w:val="nl-NL"/>
+        </w:rPr>
+        <w:t>mềm</w:t>
+      </w:r>
+      <w:r>
+        <w:rPr>
+          <w:lang w:val="nl-NL"/>
+        </w:rPr>
+        <w:t>.</w:t>
+      </w:r>
+      <w:r>
+        <w:rPr>
+          <w:lang w:val="nl-NL"/>
+        </w:rPr>
+        <w:t xml:space="preserve"> </w:t>
+      </w:r>
+      <w:r>
+        <w:rPr>
+          <w:lang w:val="nl-NL"/>
+        </w:rPr>
+        <w:t>Nhà xuất bản Đại học Cần Thơ, 2010</w:t>
+      </w:r>
+      <w:r>
+        <w:rPr>
+          <w:lang w:val="nl-NL"/>
+        </w:rPr>
+        <w:t>.</w:t>
+      </w:r>
+    </w:p>
+    <w:p>
+      <w:pPr>
+        <w:pStyle w:val="ListParagraph"/>
+        <w:numPr>
+          <w:ilvl w:val="0"/>
+          <w:numId w:val="62"/>
+        </w:numPr>
+        <w:rPr>
+          <w:lang w:val="nl-NL"/>
+        </w:rPr>
+      </w:pPr>
+      <w:r>
+        <w:rPr>
+          <w:lang w:val="nl-NL"/>
+        </w:rPr>
+        <w:t xml:space="preserve">Huỳnh Xuân Hiệp; Võ Huỳnh Trâm; Phan Phương Lan. </w:t>
+      </w:r>
+      <w:r>
+        <w:rPr>
+          <w:i/>
+          <w:lang w:val="nl-NL"/>
+        </w:rPr>
+        <w:t>Giáo trình quản lý dự án</w:t>
+      </w:r>
+      <w:r>
+        <w:rPr>
+          <w:i/>
+          <w:lang w:val="nl-NL"/>
+        </w:rPr>
+        <w:t xml:space="preserve"> </w:t>
+      </w:r>
+      <w:r>
+        <w:rPr>
+          <w:i/>
+          <w:lang w:val="nl-NL"/>
+        </w:rPr>
+        <w:t>phần mềm</w:t>
+      </w:r>
+      <w:r>
+        <w:rPr>
+          <w:lang w:val="nl-NL"/>
+        </w:rPr>
+        <w:t>. Nhà xuất bản Đại học Cần Thơ, 2015.</w:t>
+      </w:r>
+    </w:p>
+    <w:p>
+      <w:pPr>
+        <w:pStyle w:val="ListParagraph"/>
+        <w:numPr>
+          <w:ilvl w:val="0"/>
+          <w:numId w:val="62"/>
+        </w:numPr>
+        <w:rPr>
+          <w:lang w:val="nl-NL"/>
+        </w:rPr>
+      </w:pPr>
+      <w:r>
+        <w:rPr>
+          <w:lang w:val="nl-NL"/>
+        </w:rPr>
+        <w:t>World Bank (2016), World Development Indicators Online,</w:t>
+      </w:r>
+    </w:p>
+    <w:p>
+      <w:pPr>
+        <w:ind w:left="170" w:firstLine="170"/>
+        <w:rPr>
+          <w:lang w:val="nl-NL"/>
+        </w:rPr>
+      </w:pPr>
+      <w:r>
+        <w:rPr>
+          <w:lang w:val="nl-NL"/>
+        </w:rPr>
+        <w:t>http://publications.worldbank/WDI/, truy cập ngày 17/7/2016.</w:t>
+      </w:r>
+    </w:p>
+    <w:p>
+      <w:pPr>
+        <w:rPr>
+          <w:lang w:val="nl-NL"/>
+        </w:rPr>
+      </w:pPr>
+    </w:p>
+    <w:p>
+      <w:pPr>
         <w:rPr>
           <w:lang w:val="nl-NL"/>
         </w:rPr>
@@ -40046,7 +42238,21 @@
           <w:b/>
           <w:lang w:val="en-US"/>
         </w:rPr>
-        <w:t xml:space="preserve">Bảng Order_Item (Mục hóa đơn): </w:t>
+        <w:t>Bảng Order_Item (</w:t>
+      </w:r>
+      <w:r>
+        <w:rPr>
+          <w:b/>
+          <w:lang w:val="en-US"/>
+        </w:rPr>
+        <w:t>Sản phẩm thuộc</w:t>
+      </w:r>
+      <w:r>
+        <w:rPr>
+          <w:b/>
+          <w:lang w:val="en-US"/>
+        </w:rPr>
+        <w:t xml:space="preserve"> hóa đơn): </w:t>
       </w:r>
       <w:r>
         <w:rPr>
@@ -40726,19 +42932,7 @@
               <w:rPr>
                 <w:lang w:val="nl-NL"/>
               </w:rPr>
-              <w:t xml:space="preserve">Số lượng </w:t>
-            </w:r>
-            <w:r>
-              <w:rPr>
-                <w:lang w:val="nl-NL"/>
-              </w:rPr>
-              <w:t xml:space="preserve">đã </w:t>
-            </w:r>
-            <w:r>
-              <w:rPr>
-                <w:lang w:val="nl-NL"/>
-              </w:rPr>
-              <w:t>mua</w:t>
+              <w:t>Số lượng đã mua</w:t>
             </w:r>
           </w:p>
         </w:tc>
@@ -40845,8 +43039,6 @@
               </w:rPr>
               <w:t>Thời gian tạo</w:t>
             </w:r>
-            <w:bookmarkStart w:id="68" w:name="_GoBack"/>
-            <w:bookmarkEnd w:id="68"/>
           </w:p>
         </w:tc>
         <w:tc>
@@ -40869,10 +43061,38 @@
     </w:tbl>
     <w:p>
       <w:pPr>
+        <w:pStyle w:val="Caption"/>
         <w:rPr>
           <w:lang w:val="en-US"/>
         </w:rPr>
       </w:pPr>
+      <w:r>
+        <w:t xml:space="preserve">Bảng </w:t>
+      </w:r>
+      <w:r>
+        <w:fldChar w:fldCharType="begin"/>
+      </w:r>
+      <w:r>
+        <w:instrText xml:space="preserve"> SEQ Bảng \* ARABIC </w:instrText>
+      </w:r>
+      <w:r>
+        <w:fldChar w:fldCharType="separate"/>
+      </w:r>
+      <w:r>
+        <w:rPr>
+          <w:noProof/>
+        </w:rPr>
+        <w:t>21</w:t>
+      </w:r>
+      <w:r>
+        <w:fldChar w:fldCharType="end"/>
+      </w:r>
+      <w:r>
+        <w:rPr>
+          <w:lang w:val="en-US"/>
+        </w:rPr>
+        <w:t>: Order_Item (Sản phẩm thuộc hóa đơn)</w:t>
+      </w:r>
     </w:p>
     <w:sectPr>
       <w:type w:val="continuous"/>
@@ -41702,6 +43922,119 @@
     </w:lvl>
   </w:abstractNum>
   <w:abstractNum w:abstractNumId="6">
+    <w:nsid w:val="0DD96321"/>
+    <w:multiLevelType w:val="hybridMultilevel"/>
+    <w:tmpl w:val="4EFEC156"/>
+    <w:lvl w:ilvl="0" w:tplc="04090001">
+      <w:start w:val="1"/>
+      <w:numFmt w:val="bullet"/>
+      <w:lvlText w:val=""/>
+      <w:lvlJc w:val="left"/>
+      <w:pPr>
+        <w:ind w:left="930" w:hanging="360"/>
+      </w:pPr>
+      <w:rPr>
+        <w:rFonts w:ascii="Symbol" w:hAnsi="Symbol" w:hint="default"/>
+      </w:rPr>
+    </w:lvl>
+    <w:lvl w:ilvl="1" w:tplc="04090003" w:tentative="1">
+      <w:start w:val="1"/>
+      <w:numFmt w:val="bullet"/>
+      <w:lvlText w:val="o"/>
+      <w:lvlJc w:val="left"/>
+      <w:pPr>
+        <w:ind w:left="1650" w:hanging="360"/>
+      </w:pPr>
+      <w:rPr>
+        <w:rFonts w:ascii="Courier New" w:hAnsi="Courier New" w:cs="Courier New" w:hint="default"/>
+      </w:rPr>
+    </w:lvl>
+    <w:lvl w:ilvl="2" w:tplc="04090005" w:tentative="1">
+      <w:start w:val="1"/>
+      <w:numFmt w:val="bullet"/>
+      <w:lvlText w:val=""/>
+      <w:lvlJc w:val="left"/>
+      <w:pPr>
+        <w:ind w:left="2370" w:hanging="360"/>
+      </w:pPr>
+      <w:rPr>
+        <w:rFonts w:ascii="Wingdings" w:hAnsi="Wingdings" w:hint="default"/>
+      </w:rPr>
+    </w:lvl>
+    <w:lvl w:ilvl="3" w:tplc="04090001" w:tentative="1">
+      <w:start w:val="1"/>
+      <w:numFmt w:val="bullet"/>
+      <w:lvlText w:val=""/>
+      <w:lvlJc w:val="left"/>
+      <w:pPr>
+        <w:ind w:left="3090" w:hanging="360"/>
+      </w:pPr>
+      <w:rPr>
+        <w:rFonts w:ascii="Symbol" w:hAnsi="Symbol" w:hint="default"/>
+      </w:rPr>
+    </w:lvl>
+    <w:lvl w:ilvl="4" w:tplc="04090003" w:tentative="1">
+      <w:start w:val="1"/>
+      <w:numFmt w:val="bullet"/>
+      <w:lvlText w:val="o"/>
+      <w:lvlJc w:val="left"/>
+      <w:pPr>
+        <w:ind w:left="3810" w:hanging="360"/>
+      </w:pPr>
+      <w:rPr>
+        <w:rFonts w:ascii="Courier New" w:hAnsi="Courier New" w:cs="Courier New" w:hint="default"/>
+      </w:rPr>
+    </w:lvl>
+    <w:lvl w:ilvl="5" w:tplc="04090005" w:tentative="1">
+      <w:start w:val="1"/>
+      <w:numFmt w:val="bullet"/>
+      <w:lvlText w:val=""/>
+      <w:lvlJc w:val="left"/>
+      <w:pPr>
+        <w:ind w:left="4530" w:hanging="360"/>
+      </w:pPr>
+      <w:rPr>
+        <w:rFonts w:ascii="Wingdings" w:hAnsi="Wingdings" w:hint="default"/>
+      </w:rPr>
+    </w:lvl>
+    <w:lvl w:ilvl="6" w:tplc="04090001" w:tentative="1">
+      <w:start w:val="1"/>
+      <w:numFmt w:val="bullet"/>
+      <w:lvlText w:val=""/>
+      <w:lvlJc w:val="left"/>
+      <w:pPr>
+        <w:ind w:left="5250" w:hanging="360"/>
+      </w:pPr>
+      <w:rPr>
+        <w:rFonts w:ascii="Symbol" w:hAnsi="Symbol" w:hint="default"/>
+      </w:rPr>
+    </w:lvl>
+    <w:lvl w:ilvl="7" w:tplc="04090003" w:tentative="1">
+      <w:start w:val="1"/>
+      <w:numFmt w:val="bullet"/>
+      <w:lvlText w:val="o"/>
+      <w:lvlJc w:val="left"/>
+      <w:pPr>
+        <w:ind w:left="5970" w:hanging="360"/>
+      </w:pPr>
+      <w:rPr>
+        <w:rFonts w:ascii="Courier New" w:hAnsi="Courier New" w:cs="Courier New" w:hint="default"/>
+      </w:rPr>
+    </w:lvl>
+    <w:lvl w:ilvl="8" w:tplc="04090005" w:tentative="1">
+      <w:start w:val="1"/>
+      <w:numFmt w:val="bullet"/>
+      <w:lvlText w:val=""/>
+      <w:lvlJc w:val="left"/>
+      <w:pPr>
+        <w:ind w:left="6690" w:hanging="360"/>
+      </w:pPr>
+      <w:rPr>
+        <w:rFonts w:ascii="Wingdings" w:hAnsi="Wingdings" w:hint="default"/>
+      </w:rPr>
+    </w:lvl>
+  </w:abstractNum>
+  <w:abstractNum w:abstractNumId="7">
     <w:nsid w:val="114E0E6F"/>
     <w:multiLevelType w:val="multilevel"/>
     <w:tmpl w:val="0409001F"/>
@@ -41814,7 +44147,7 @@
       </w:rPr>
     </w:lvl>
   </w:abstractNum>
-  <w:abstractNum w:abstractNumId="7">
+  <w:abstractNum w:abstractNumId="8">
     <w:nsid w:val="121D0FE1"/>
     <w:multiLevelType w:val="multilevel"/>
     <w:tmpl w:val="0409001F"/>
@@ -41900,7 +44233,7 @@
       </w:pPr>
     </w:lvl>
   </w:abstractNum>
-  <w:abstractNum w:abstractNumId="8">
+  <w:abstractNum w:abstractNumId="9">
     <w:nsid w:val="130B30F1"/>
     <w:multiLevelType w:val="hybridMultilevel"/>
     <w:tmpl w:val="8048C080"/>
@@ -42013,7 +44346,7 @@
       </w:rPr>
     </w:lvl>
   </w:abstractNum>
-  <w:abstractNum w:abstractNumId="9">
+  <w:abstractNum w:abstractNumId="10">
     <w:nsid w:val="16932C44"/>
     <w:multiLevelType w:val="multilevel"/>
     <w:tmpl w:val="0409001F"/>
@@ -42126,7 +44459,7 @@
       </w:rPr>
     </w:lvl>
   </w:abstractNum>
-  <w:abstractNum w:abstractNumId="10">
+  <w:abstractNum w:abstractNumId="11">
     <w:nsid w:val="199F2DC5"/>
     <w:multiLevelType w:val="hybridMultilevel"/>
     <w:tmpl w:val="1E2622D0"/>
@@ -42239,7 +44572,7 @@
       </w:rPr>
     </w:lvl>
   </w:abstractNum>
-  <w:abstractNum w:abstractNumId="11">
+  <w:abstractNum w:abstractNumId="12">
     <w:nsid w:val="1A46232C"/>
     <w:multiLevelType w:val="hybridMultilevel"/>
     <w:tmpl w:val="23EC61DC"/>
@@ -42352,7 +44685,7 @@
       </w:rPr>
     </w:lvl>
   </w:abstractNum>
-  <w:abstractNum w:abstractNumId="12">
+  <w:abstractNum w:abstractNumId="13">
     <w:nsid w:val="1B6E7409"/>
     <w:multiLevelType w:val="multilevel"/>
     <w:tmpl w:val="0409001F"/>
@@ -42438,7 +44771,7 @@
       </w:pPr>
     </w:lvl>
   </w:abstractNum>
-  <w:abstractNum w:abstractNumId="13">
+  <w:abstractNum w:abstractNumId="14">
     <w:nsid w:val="1DDE0883"/>
     <w:multiLevelType w:val="multilevel"/>
     <w:tmpl w:val="272AE992"/>
@@ -42551,7 +44884,7 @@
       </w:rPr>
     </w:lvl>
   </w:abstractNum>
-  <w:abstractNum w:abstractNumId="14">
+  <w:abstractNum w:abstractNumId="15">
     <w:nsid w:val="1EB3624B"/>
     <w:multiLevelType w:val="hybridMultilevel"/>
     <w:tmpl w:val="31F02DCC"/>
@@ -42663,7 +44996,7 @@
       </w:rPr>
     </w:lvl>
   </w:abstractNum>
-  <w:abstractNum w:abstractNumId="15">
+  <w:abstractNum w:abstractNumId="16">
     <w:nsid w:val="21295F0F"/>
     <w:multiLevelType w:val="multilevel"/>
     <w:tmpl w:val="0409001F"/>
@@ -42749,7 +45082,120 @@
       </w:pPr>
     </w:lvl>
   </w:abstractNum>
-  <w:abstractNum w:abstractNumId="16">
+  <w:abstractNum w:abstractNumId="17">
+    <w:nsid w:val="21CF401C"/>
+    <w:multiLevelType w:val="hybridMultilevel"/>
+    <w:tmpl w:val="81844574"/>
+    <w:lvl w:ilvl="0" w:tplc="04090001">
+      <w:start w:val="1"/>
+      <w:numFmt w:val="bullet"/>
+      <w:lvlText w:val=""/>
+      <w:lvlJc w:val="left"/>
+      <w:pPr>
+        <w:ind w:left="930" w:hanging="360"/>
+      </w:pPr>
+      <w:rPr>
+        <w:rFonts w:ascii="Symbol" w:hAnsi="Symbol" w:hint="default"/>
+      </w:rPr>
+    </w:lvl>
+    <w:lvl w:ilvl="1" w:tplc="04090003" w:tentative="1">
+      <w:start w:val="1"/>
+      <w:numFmt w:val="bullet"/>
+      <w:lvlText w:val="o"/>
+      <w:lvlJc w:val="left"/>
+      <w:pPr>
+        <w:ind w:left="1650" w:hanging="360"/>
+      </w:pPr>
+      <w:rPr>
+        <w:rFonts w:ascii="Courier New" w:hAnsi="Courier New" w:cs="Courier New" w:hint="default"/>
+      </w:rPr>
+    </w:lvl>
+    <w:lvl w:ilvl="2" w:tplc="04090005" w:tentative="1">
+      <w:start w:val="1"/>
+      <w:numFmt w:val="bullet"/>
+      <w:lvlText w:val=""/>
+      <w:lvlJc w:val="left"/>
+      <w:pPr>
+        <w:ind w:left="2370" w:hanging="360"/>
+      </w:pPr>
+      <w:rPr>
+        <w:rFonts w:ascii="Wingdings" w:hAnsi="Wingdings" w:hint="default"/>
+      </w:rPr>
+    </w:lvl>
+    <w:lvl w:ilvl="3" w:tplc="04090001" w:tentative="1">
+      <w:start w:val="1"/>
+      <w:numFmt w:val="bullet"/>
+      <w:lvlText w:val=""/>
+      <w:lvlJc w:val="left"/>
+      <w:pPr>
+        <w:ind w:left="3090" w:hanging="360"/>
+      </w:pPr>
+      <w:rPr>
+        <w:rFonts w:ascii="Symbol" w:hAnsi="Symbol" w:hint="default"/>
+      </w:rPr>
+    </w:lvl>
+    <w:lvl w:ilvl="4" w:tplc="04090003" w:tentative="1">
+      <w:start w:val="1"/>
+      <w:numFmt w:val="bullet"/>
+      <w:lvlText w:val="o"/>
+      <w:lvlJc w:val="left"/>
+      <w:pPr>
+        <w:ind w:left="3810" w:hanging="360"/>
+      </w:pPr>
+      <w:rPr>
+        <w:rFonts w:ascii="Courier New" w:hAnsi="Courier New" w:cs="Courier New" w:hint="default"/>
+      </w:rPr>
+    </w:lvl>
+    <w:lvl w:ilvl="5" w:tplc="04090005" w:tentative="1">
+      <w:start w:val="1"/>
+      <w:numFmt w:val="bullet"/>
+      <w:lvlText w:val=""/>
+      <w:lvlJc w:val="left"/>
+      <w:pPr>
+        <w:ind w:left="4530" w:hanging="360"/>
+      </w:pPr>
+      <w:rPr>
+        <w:rFonts w:ascii="Wingdings" w:hAnsi="Wingdings" w:hint="default"/>
+      </w:rPr>
+    </w:lvl>
+    <w:lvl w:ilvl="6" w:tplc="04090001" w:tentative="1">
+      <w:start w:val="1"/>
+      <w:numFmt w:val="bullet"/>
+      <w:lvlText w:val=""/>
+      <w:lvlJc w:val="left"/>
+      <w:pPr>
+        <w:ind w:left="5250" w:hanging="360"/>
+      </w:pPr>
+      <w:rPr>
+        <w:rFonts w:ascii="Symbol" w:hAnsi="Symbol" w:hint="default"/>
+      </w:rPr>
+    </w:lvl>
+    <w:lvl w:ilvl="7" w:tplc="04090003" w:tentative="1">
+      <w:start w:val="1"/>
+      <w:numFmt w:val="bullet"/>
+      <w:lvlText w:val="o"/>
+      <w:lvlJc w:val="left"/>
+      <w:pPr>
+        <w:ind w:left="5970" w:hanging="360"/>
+      </w:pPr>
+      <w:rPr>
+        <w:rFonts w:ascii="Courier New" w:hAnsi="Courier New" w:cs="Courier New" w:hint="default"/>
+      </w:rPr>
+    </w:lvl>
+    <w:lvl w:ilvl="8" w:tplc="04090005" w:tentative="1">
+      <w:start w:val="1"/>
+      <w:numFmt w:val="bullet"/>
+      <w:lvlText w:val=""/>
+      <w:lvlJc w:val="left"/>
+      <w:pPr>
+        <w:ind w:left="6690" w:hanging="360"/>
+      </w:pPr>
+      <w:rPr>
+        <w:rFonts w:ascii="Wingdings" w:hAnsi="Wingdings" w:hint="default"/>
+      </w:rPr>
+    </w:lvl>
+  </w:abstractNum>
+  <w:abstractNum w:abstractNumId="18">
     <w:nsid w:val="22706D22"/>
     <w:multiLevelType w:val="multilevel"/>
     <w:tmpl w:val="3B84BA58"/>
@@ -42863,7 +45309,7 @@
       </w:rPr>
     </w:lvl>
   </w:abstractNum>
-  <w:abstractNum w:abstractNumId="17">
+  <w:abstractNum w:abstractNumId="19">
     <w:nsid w:val="23B6422B"/>
     <w:multiLevelType w:val="multilevel"/>
     <w:tmpl w:val="30DA6796"/>
@@ -42978,7 +45424,7 @@
       </w:rPr>
     </w:lvl>
   </w:abstractNum>
-  <w:abstractNum w:abstractNumId="18">
+  <w:abstractNum w:abstractNumId="20">
     <w:nsid w:val="24574E7D"/>
     <w:multiLevelType w:val="multilevel"/>
     <w:tmpl w:val="39E0BD28"/>
@@ -43093,7 +45539,7 @@
       </w:rPr>
     </w:lvl>
   </w:abstractNum>
-  <w:abstractNum w:abstractNumId="19">
+  <w:abstractNum w:abstractNumId="21">
     <w:nsid w:val="254214CA"/>
     <w:multiLevelType w:val="hybridMultilevel"/>
     <w:tmpl w:val="ED20A21A"/>
@@ -43206,7 +45652,93 @@
       </w:rPr>
     </w:lvl>
   </w:abstractNum>
-  <w:abstractNum w:abstractNumId="20">
+  <w:abstractNum w:abstractNumId="22">
+    <w:nsid w:val="25DE008A"/>
+    <w:multiLevelType w:val="multilevel"/>
+    <w:tmpl w:val="0409001F"/>
+    <w:lvl w:ilvl="0">
+      <w:start w:val="1"/>
+      <w:numFmt w:val="decimal"/>
+      <w:lvlText w:val="%1."/>
+      <w:lvlJc w:val="left"/>
+      <w:pPr>
+        <w:ind w:left="360" w:hanging="360"/>
+      </w:pPr>
+    </w:lvl>
+    <w:lvl w:ilvl="1">
+      <w:start w:val="1"/>
+      <w:numFmt w:val="decimal"/>
+      <w:lvlText w:val="%1.%2."/>
+      <w:lvlJc w:val="left"/>
+      <w:pPr>
+        <w:ind w:left="792" w:hanging="432"/>
+      </w:pPr>
+    </w:lvl>
+    <w:lvl w:ilvl="2">
+      <w:start w:val="1"/>
+      <w:numFmt w:val="decimal"/>
+      <w:lvlText w:val="%1.%2.%3."/>
+      <w:lvlJc w:val="left"/>
+      <w:pPr>
+        <w:ind w:left="1224" w:hanging="504"/>
+      </w:pPr>
+    </w:lvl>
+    <w:lvl w:ilvl="3">
+      <w:start w:val="1"/>
+      <w:numFmt w:val="decimal"/>
+      <w:lvlText w:val="%1.%2.%3.%4."/>
+      <w:lvlJc w:val="left"/>
+      <w:pPr>
+        <w:ind w:left="1728" w:hanging="648"/>
+      </w:pPr>
+    </w:lvl>
+    <w:lvl w:ilvl="4">
+      <w:start w:val="1"/>
+      <w:numFmt w:val="decimal"/>
+      <w:lvlText w:val="%1.%2.%3.%4.%5."/>
+      <w:lvlJc w:val="left"/>
+      <w:pPr>
+        <w:ind w:left="2232" w:hanging="792"/>
+      </w:pPr>
+    </w:lvl>
+    <w:lvl w:ilvl="5">
+      <w:start w:val="1"/>
+      <w:numFmt w:val="decimal"/>
+      <w:lvlText w:val="%1.%2.%3.%4.%5.%6."/>
+      <w:lvlJc w:val="left"/>
+      <w:pPr>
+        <w:ind w:left="2736" w:hanging="936"/>
+      </w:pPr>
+    </w:lvl>
+    <w:lvl w:ilvl="6">
+      <w:start w:val="1"/>
+      <w:numFmt w:val="decimal"/>
+      <w:lvlText w:val="%1.%2.%3.%4.%5.%6.%7."/>
+      <w:lvlJc w:val="left"/>
+      <w:pPr>
+        <w:ind w:left="3240" w:hanging="1080"/>
+      </w:pPr>
+    </w:lvl>
+    <w:lvl w:ilvl="7">
+      <w:start w:val="1"/>
+      <w:numFmt w:val="decimal"/>
+      <w:lvlText w:val="%1.%2.%3.%4.%5.%6.%7.%8."/>
+      <w:lvlJc w:val="left"/>
+      <w:pPr>
+        <w:ind w:left="3744" w:hanging="1224"/>
+      </w:pPr>
+    </w:lvl>
+    <w:lvl w:ilvl="8">
+      <w:start w:val="1"/>
+      <w:numFmt w:val="decimal"/>
+      <w:lvlText w:val="%1.%2.%3.%4.%5.%6.%7.%8.%9."/>
+      <w:lvlJc w:val="left"/>
+      <w:pPr>
+        <w:ind w:left="4320" w:hanging="1440"/>
+      </w:pPr>
+    </w:lvl>
+  </w:abstractNum>
+  <w:abstractNum w:abstractNumId="23">
     <w:nsid w:val="2C4922D6"/>
     <w:multiLevelType w:val="multilevel"/>
     <w:tmpl w:val="39E0BD28"/>
@@ -43321,7 +45853,100 @@
       </w:rPr>
     </w:lvl>
   </w:abstractNum>
-  <w:abstractNum w:abstractNumId="21">
+  <w:abstractNum w:abstractNumId="24">
+    <w:nsid w:val="2D500AD2"/>
+    <w:multiLevelType w:val="hybridMultilevel"/>
+    <w:tmpl w:val="72D25CC4"/>
+    <w:lvl w:ilvl="0" w:tplc="F490C04A">
+      <w:start w:val="1"/>
+      <w:numFmt w:val="decimal"/>
+      <w:suff w:val="space"/>
+      <w:lvlText w:val="[%1]"/>
+      <w:lvlJc w:val="left"/>
+      <w:pPr>
+        <w:ind w:left="374" w:hanging="374"/>
+      </w:pPr>
+      <w:rPr>
+        <w:rFonts w:ascii="Times New Roman" w:hAnsi="Times New Roman" w:hint="default"/>
+        <w:b/>
+        <w:i w:val="0"/>
+        <w:sz w:val="26"/>
+      </w:rPr>
+    </w:lvl>
+    <w:lvl w:ilvl="1" w:tplc="04090019" w:tentative="1">
+      <w:start w:val="1"/>
+      <w:numFmt w:val="lowerLetter"/>
+      <w:lvlText w:val="%2."/>
+      <w:lvlJc w:val="left"/>
+      <w:pPr>
+        <w:ind w:left="2370" w:hanging="360"/>
+      </w:pPr>
+    </w:lvl>
+    <w:lvl w:ilvl="2" w:tplc="0409001B" w:tentative="1">
+      <w:start w:val="1"/>
+      <w:numFmt w:val="lowerRoman"/>
+      <w:lvlText w:val="%3."/>
+      <w:lvlJc w:val="right"/>
+      <w:pPr>
+        <w:ind w:left="3090" w:hanging="180"/>
+      </w:pPr>
+    </w:lvl>
+    <w:lvl w:ilvl="3" w:tplc="0409000F" w:tentative="1">
+      <w:start w:val="1"/>
+      <w:numFmt w:val="decimal"/>
+      <w:lvlText w:val="%4."/>
+      <w:lvlJc w:val="left"/>
+      <w:pPr>
+        <w:ind w:left="3810" w:hanging="360"/>
+      </w:pPr>
+    </w:lvl>
+    <w:lvl w:ilvl="4" w:tplc="04090019" w:tentative="1">
+      <w:start w:val="1"/>
+      <w:numFmt w:val="lowerLetter"/>
+      <w:lvlText w:val="%5."/>
+      <w:lvlJc w:val="left"/>
+      <w:pPr>
+        <w:ind w:left="4530" w:hanging="360"/>
+      </w:pPr>
+    </w:lvl>
+    <w:lvl w:ilvl="5" w:tplc="0409001B" w:tentative="1">
+      <w:start w:val="1"/>
+      <w:numFmt w:val="lowerRoman"/>
+      <w:lvlText w:val="%6."/>
+      <w:lvlJc w:val="right"/>
+      <w:pPr>
+        <w:ind w:left="5250" w:hanging="180"/>
+      </w:pPr>
+    </w:lvl>
+    <w:lvl w:ilvl="6" w:tplc="0409000F" w:tentative="1">
+      <w:start w:val="1"/>
+      <w:numFmt w:val="decimal"/>
+      <w:lvlText w:val="%7."/>
+      <w:lvlJc w:val="left"/>
+      <w:pPr>
+        <w:ind w:left="5970" w:hanging="360"/>
+      </w:pPr>
+    </w:lvl>
+    <w:lvl w:ilvl="7" w:tplc="04090019" w:tentative="1">
+      <w:start w:val="1"/>
+      <w:numFmt w:val="lowerLetter"/>
+      <w:lvlText w:val="%8."/>
+      <w:lvlJc w:val="left"/>
+      <w:pPr>
+        <w:ind w:left="6690" w:hanging="360"/>
+      </w:pPr>
+    </w:lvl>
+    <w:lvl w:ilvl="8" w:tplc="0409001B" w:tentative="1">
+      <w:start w:val="1"/>
+      <w:numFmt w:val="lowerRoman"/>
+      <w:lvlText w:val="%9."/>
+      <w:lvlJc w:val="right"/>
+      <w:pPr>
+        <w:ind w:left="7410" w:hanging="180"/>
+      </w:pPr>
+    </w:lvl>
+  </w:abstractNum>
+  <w:abstractNum w:abstractNumId="25">
     <w:nsid w:val="2DC2278B"/>
     <w:multiLevelType w:val="multilevel"/>
     <w:tmpl w:val="0409001F"/>
@@ -43407,7 +46032,7 @@
       </w:pPr>
     </w:lvl>
   </w:abstractNum>
-  <w:abstractNum w:abstractNumId="22">
+  <w:abstractNum w:abstractNumId="26">
     <w:nsid w:val="2FB625E0"/>
     <w:multiLevelType w:val="multilevel"/>
     <w:tmpl w:val="0409001F"/>
@@ -43493,7 +46118,7 @@
       </w:pPr>
     </w:lvl>
   </w:abstractNum>
-  <w:abstractNum w:abstractNumId="23">
+  <w:abstractNum w:abstractNumId="27">
     <w:nsid w:val="2FF34796"/>
     <w:multiLevelType w:val="multilevel"/>
     <w:tmpl w:val="272AE992"/>
@@ -43606,7 +46231,120 @@
       </w:rPr>
     </w:lvl>
   </w:abstractNum>
-  <w:abstractNum w:abstractNumId="24">
+  <w:abstractNum w:abstractNumId="28">
+    <w:nsid w:val="36261A79"/>
+    <w:multiLevelType w:val="hybridMultilevel"/>
+    <w:tmpl w:val="09543970"/>
+    <w:lvl w:ilvl="0" w:tplc="04090001">
+      <w:start w:val="1"/>
+      <w:numFmt w:val="bullet"/>
+      <w:lvlText w:val=""/>
+      <w:lvlJc w:val="left"/>
+      <w:pPr>
+        <w:ind w:left="930" w:hanging="360"/>
+      </w:pPr>
+      <w:rPr>
+        <w:rFonts w:ascii="Symbol" w:hAnsi="Symbol" w:hint="default"/>
+      </w:rPr>
+    </w:lvl>
+    <w:lvl w:ilvl="1" w:tplc="04090003" w:tentative="1">
+      <w:start w:val="1"/>
+      <w:numFmt w:val="bullet"/>
+      <w:lvlText w:val="o"/>
+      <w:lvlJc w:val="left"/>
+      <w:pPr>
+        <w:ind w:left="1650" w:hanging="360"/>
+      </w:pPr>
+      <w:rPr>
+        <w:rFonts w:ascii="Courier New" w:hAnsi="Courier New" w:cs="Courier New" w:hint="default"/>
+      </w:rPr>
+    </w:lvl>
+    <w:lvl w:ilvl="2" w:tplc="04090005" w:tentative="1">
+      <w:start w:val="1"/>
+      <w:numFmt w:val="bullet"/>
+      <w:lvlText w:val=""/>
+      <w:lvlJc w:val="left"/>
+      <w:pPr>
+        <w:ind w:left="2370" w:hanging="360"/>
+      </w:pPr>
+      <w:rPr>
+        <w:rFonts w:ascii="Wingdings" w:hAnsi="Wingdings" w:hint="default"/>
+      </w:rPr>
+    </w:lvl>
+    <w:lvl w:ilvl="3" w:tplc="04090001" w:tentative="1">
+      <w:start w:val="1"/>
+      <w:numFmt w:val="bullet"/>
+      <w:lvlText w:val=""/>
+      <w:lvlJc w:val="left"/>
+      <w:pPr>
+        <w:ind w:left="3090" w:hanging="360"/>
+      </w:pPr>
+      <w:rPr>
+        <w:rFonts w:ascii="Symbol" w:hAnsi="Symbol" w:hint="default"/>
+      </w:rPr>
+    </w:lvl>
+    <w:lvl w:ilvl="4" w:tplc="04090003" w:tentative="1">
+      <w:start w:val="1"/>
+      <w:numFmt w:val="bullet"/>
+      <w:lvlText w:val="o"/>
+      <w:lvlJc w:val="left"/>
+      <w:pPr>
+        <w:ind w:left="3810" w:hanging="360"/>
+      </w:pPr>
+      <w:rPr>
+        <w:rFonts w:ascii="Courier New" w:hAnsi="Courier New" w:cs="Courier New" w:hint="default"/>
+      </w:rPr>
+    </w:lvl>
+    <w:lvl w:ilvl="5" w:tplc="04090005" w:tentative="1">
+      <w:start w:val="1"/>
+      <w:numFmt w:val="bullet"/>
+      <w:lvlText w:val=""/>
+      <w:lvlJc w:val="left"/>
+      <w:pPr>
+        <w:ind w:left="4530" w:hanging="360"/>
+      </w:pPr>
+      <w:rPr>
+        <w:rFonts w:ascii="Wingdings" w:hAnsi="Wingdings" w:hint="default"/>
+      </w:rPr>
+    </w:lvl>
+    <w:lvl w:ilvl="6" w:tplc="04090001" w:tentative="1">
+      <w:start w:val="1"/>
+      <w:numFmt w:val="bullet"/>
+      <w:lvlText w:val=""/>
+      <w:lvlJc w:val="left"/>
+      <w:pPr>
+        <w:ind w:left="5250" w:hanging="360"/>
+      </w:pPr>
+      <w:rPr>
+        <w:rFonts w:ascii="Symbol" w:hAnsi="Symbol" w:hint="default"/>
+      </w:rPr>
+    </w:lvl>
+    <w:lvl w:ilvl="7" w:tplc="04090003" w:tentative="1">
+      <w:start w:val="1"/>
+      <w:numFmt w:val="bullet"/>
+      <w:lvlText w:val="o"/>
+      <w:lvlJc w:val="left"/>
+      <w:pPr>
+        <w:ind w:left="5970" w:hanging="360"/>
+      </w:pPr>
+      <w:rPr>
+        <w:rFonts w:ascii="Courier New" w:hAnsi="Courier New" w:cs="Courier New" w:hint="default"/>
+      </w:rPr>
+    </w:lvl>
+    <w:lvl w:ilvl="8" w:tplc="04090005" w:tentative="1">
+      <w:start w:val="1"/>
+      <w:numFmt w:val="bullet"/>
+      <w:lvlText w:val=""/>
+      <w:lvlJc w:val="left"/>
+      <w:pPr>
+        <w:ind w:left="6690" w:hanging="360"/>
+      </w:pPr>
+      <w:rPr>
+        <w:rFonts w:ascii="Wingdings" w:hAnsi="Wingdings" w:hint="default"/>
+      </w:rPr>
+    </w:lvl>
+  </w:abstractNum>
+  <w:abstractNum w:abstractNumId="29">
     <w:nsid w:val="36580ABF"/>
     <w:multiLevelType w:val="multilevel"/>
     <w:tmpl w:val="0409001F"/>
@@ -43719,7 +46457,7 @@
       </w:rPr>
     </w:lvl>
   </w:abstractNum>
-  <w:abstractNum w:abstractNumId="25">
+  <w:abstractNum w:abstractNumId="30">
     <w:nsid w:val="368546C5"/>
     <w:multiLevelType w:val="multilevel"/>
     <w:tmpl w:val="272AE992"/>
@@ -43832,10 +46570,10 @@
       </w:rPr>
     </w:lvl>
   </w:abstractNum>
-  <w:abstractNum w:abstractNumId="26">
+  <w:abstractNum w:abstractNumId="31">
     <w:nsid w:val="39BB013E"/>
     <w:multiLevelType w:val="hybridMultilevel"/>
-    <w:tmpl w:val="CB504C66"/>
+    <w:tmpl w:val="F458564E"/>
     <w:lvl w:ilvl="0" w:tplc="0409000B">
       <w:start w:val="1"/>
       <w:numFmt w:val="bullet"/>
@@ -43945,7 +46683,7 @@
       </w:rPr>
     </w:lvl>
   </w:abstractNum>
-  <w:abstractNum w:abstractNumId="27">
+  <w:abstractNum w:abstractNumId="32">
     <w:nsid w:val="3BB13205"/>
     <w:multiLevelType w:val="multilevel"/>
     <w:tmpl w:val="272AE992"/>
@@ -44058,7 +46796,7 @@
       </w:rPr>
     </w:lvl>
   </w:abstractNum>
-  <w:abstractNum w:abstractNumId="28">
+  <w:abstractNum w:abstractNumId="33">
     <w:nsid w:val="3CFE2895"/>
     <w:multiLevelType w:val="multilevel"/>
     <w:tmpl w:val="0409001F"/>
@@ -44171,7 +46909,120 @@
       </w:rPr>
     </w:lvl>
   </w:abstractNum>
-  <w:abstractNum w:abstractNumId="29">
+  <w:abstractNum w:abstractNumId="34">
+    <w:nsid w:val="3E353778"/>
+    <w:multiLevelType w:val="hybridMultilevel"/>
+    <w:tmpl w:val="61E04E8E"/>
+    <w:lvl w:ilvl="0" w:tplc="04090001">
+      <w:start w:val="1"/>
+      <w:numFmt w:val="bullet"/>
+      <w:lvlText w:val=""/>
+      <w:lvlJc w:val="left"/>
+      <w:pPr>
+        <w:ind w:left="1250" w:hanging="360"/>
+      </w:pPr>
+      <w:rPr>
+        <w:rFonts w:ascii="Symbol" w:hAnsi="Symbol" w:hint="default"/>
+      </w:rPr>
+    </w:lvl>
+    <w:lvl w:ilvl="1" w:tplc="04090003" w:tentative="1">
+      <w:start w:val="1"/>
+      <w:numFmt w:val="bullet"/>
+      <w:lvlText w:val="o"/>
+      <w:lvlJc w:val="left"/>
+      <w:pPr>
+        <w:ind w:left="1650" w:hanging="360"/>
+      </w:pPr>
+      <w:rPr>
+        <w:rFonts w:ascii="Courier New" w:hAnsi="Courier New" w:cs="Courier New" w:hint="default"/>
+      </w:rPr>
+    </w:lvl>
+    <w:lvl w:ilvl="2" w:tplc="04090005" w:tentative="1">
+      <w:start w:val="1"/>
+      <w:numFmt w:val="bullet"/>
+      <w:lvlText w:val=""/>
+      <w:lvlJc w:val="left"/>
+      <w:pPr>
+        <w:ind w:left="2370" w:hanging="360"/>
+      </w:pPr>
+      <w:rPr>
+        <w:rFonts w:ascii="Wingdings" w:hAnsi="Wingdings" w:hint="default"/>
+      </w:rPr>
+    </w:lvl>
+    <w:lvl w:ilvl="3" w:tplc="04090001" w:tentative="1">
+      <w:start w:val="1"/>
+      <w:numFmt w:val="bullet"/>
+      <w:lvlText w:val=""/>
+      <w:lvlJc w:val="left"/>
+      <w:pPr>
+        <w:ind w:left="3090" w:hanging="360"/>
+      </w:pPr>
+      <w:rPr>
+        <w:rFonts w:ascii="Symbol" w:hAnsi="Symbol" w:hint="default"/>
+      </w:rPr>
+    </w:lvl>
+    <w:lvl w:ilvl="4" w:tplc="04090003" w:tentative="1">
+      <w:start w:val="1"/>
+      <w:numFmt w:val="bullet"/>
+      <w:lvlText w:val="o"/>
+      <w:lvlJc w:val="left"/>
+      <w:pPr>
+        <w:ind w:left="3810" w:hanging="360"/>
+      </w:pPr>
+      <w:rPr>
+        <w:rFonts w:ascii="Courier New" w:hAnsi="Courier New" w:cs="Courier New" w:hint="default"/>
+      </w:rPr>
+    </w:lvl>
+    <w:lvl w:ilvl="5" w:tplc="04090005" w:tentative="1">
+      <w:start w:val="1"/>
+      <w:numFmt w:val="bullet"/>
+      <w:lvlText w:val=""/>
+      <w:lvlJc w:val="left"/>
+      <w:pPr>
+        <w:ind w:left="4530" w:hanging="360"/>
+      </w:pPr>
+      <w:rPr>
+        <w:rFonts w:ascii="Wingdings" w:hAnsi="Wingdings" w:hint="default"/>
+      </w:rPr>
+    </w:lvl>
+    <w:lvl w:ilvl="6" w:tplc="04090001" w:tentative="1">
+      <w:start w:val="1"/>
+      <w:numFmt w:val="bullet"/>
+      <w:lvlText w:val=""/>
+      <w:lvlJc w:val="left"/>
+      <w:pPr>
+        <w:ind w:left="5250" w:hanging="360"/>
+      </w:pPr>
+      <w:rPr>
+        <w:rFonts w:ascii="Symbol" w:hAnsi="Symbol" w:hint="default"/>
+      </w:rPr>
+    </w:lvl>
+    <w:lvl w:ilvl="7" w:tplc="04090003" w:tentative="1">
+      <w:start w:val="1"/>
+      <w:numFmt w:val="bullet"/>
+      <w:lvlText w:val="o"/>
+      <w:lvlJc w:val="left"/>
+      <w:pPr>
+        <w:ind w:left="5970" w:hanging="360"/>
+      </w:pPr>
+      <w:rPr>
+        <w:rFonts w:ascii="Courier New" w:hAnsi="Courier New" w:cs="Courier New" w:hint="default"/>
+      </w:rPr>
+    </w:lvl>
+    <w:lvl w:ilvl="8" w:tplc="04090005" w:tentative="1">
+      <w:start w:val="1"/>
+      <w:numFmt w:val="bullet"/>
+      <w:lvlText w:val=""/>
+      <w:lvlJc w:val="left"/>
+      <w:pPr>
+        <w:ind w:left="6690" w:hanging="360"/>
+      </w:pPr>
+      <w:rPr>
+        <w:rFonts w:ascii="Wingdings" w:hAnsi="Wingdings" w:hint="default"/>
+      </w:rPr>
+    </w:lvl>
+  </w:abstractNum>
+  <w:abstractNum w:abstractNumId="35">
     <w:nsid w:val="3E6B4737"/>
     <w:multiLevelType w:val="hybridMultilevel"/>
     <w:tmpl w:val="94447A2E"/>
@@ -44284,7 +47135,7 @@
       </w:rPr>
     </w:lvl>
   </w:abstractNum>
-  <w:abstractNum w:abstractNumId="30">
+  <w:abstractNum w:abstractNumId="36">
     <w:nsid w:val="408F5DEA"/>
     <w:multiLevelType w:val="multilevel"/>
     <w:tmpl w:val="DA441856"/>
@@ -44424,7 +47275,7 @@
       </w:rPr>
     </w:lvl>
   </w:abstractNum>
-  <w:abstractNum w:abstractNumId="31">
+  <w:abstractNum w:abstractNumId="37">
     <w:nsid w:val="441B76CC"/>
     <w:multiLevelType w:val="multilevel"/>
     <w:tmpl w:val="272AE992"/>
@@ -44537,7 +47388,7 @@
       </w:rPr>
     </w:lvl>
   </w:abstractNum>
-  <w:abstractNum w:abstractNumId="32">
+  <w:abstractNum w:abstractNumId="38">
     <w:nsid w:val="463B1309"/>
     <w:multiLevelType w:val="multilevel"/>
     <w:tmpl w:val="272AE992"/>
@@ -44650,7 +47501,7 @@
       </w:rPr>
     </w:lvl>
   </w:abstractNum>
-  <w:abstractNum w:abstractNumId="33">
+  <w:abstractNum w:abstractNumId="39">
     <w:nsid w:val="4BF83567"/>
     <w:multiLevelType w:val="multilevel"/>
     <w:tmpl w:val="0409001F"/>
@@ -44736,7 +47587,120 @@
       </w:pPr>
     </w:lvl>
   </w:abstractNum>
-  <w:abstractNum w:abstractNumId="34">
+  <w:abstractNum w:abstractNumId="40">
+    <w:nsid w:val="4CED621B"/>
+    <w:multiLevelType w:val="hybridMultilevel"/>
+    <w:tmpl w:val="F57A099A"/>
+    <w:lvl w:ilvl="0" w:tplc="04090001">
+      <w:start w:val="1"/>
+      <w:numFmt w:val="bullet"/>
+      <w:lvlText w:val=""/>
+      <w:lvlJc w:val="left"/>
+      <w:pPr>
+        <w:ind w:left="930" w:hanging="360"/>
+      </w:pPr>
+      <w:rPr>
+        <w:rFonts w:ascii="Symbol" w:hAnsi="Symbol" w:hint="default"/>
+      </w:rPr>
+    </w:lvl>
+    <w:lvl w:ilvl="1" w:tplc="04090003" w:tentative="1">
+      <w:start w:val="1"/>
+      <w:numFmt w:val="bullet"/>
+      <w:lvlText w:val="o"/>
+      <w:lvlJc w:val="left"/>
+      <w:pPr>
+        <w:ind w:left="1650" w:hanging="360"/>
+      </w:pPr>
+      <w:rPr>
+        <w:rFonts w:ascii="Courier New" w:hAnsi="Courier New" w:cs="Courier New" w:hint="default"/>
+      </w:rPr>
+    </w:lvl>
+    <w:lvl w:ilvl="2" w:tplc="04090005" w:tentative="1">
+      <w:start w:val="1"/>
+      <w:numFmt w:val="bullet"/>
+      <w:lvlText w:val=""/>
+      <w:lvlJc w:val="left"/>
+      <w:pPr>
+        <w:ind w:left="2370" w:hanging="360"/>
+      </w:pPr>
+      <w:rPr>
+        <w:rFonts w:ascii="Wingdings" w:hAnsi="Wingdings" w:hint="default"/>
+      </w:rPr>
+    </w:lvl>
+    <w:lvl w:ilvl="3" w:tplc="04090001" w:tentative="1">
+      <w:start w:val="1"/>
+      <w:numFmt w:val="bullet"/>
+      <w:lvlText w:val=""/>
+      <w:lvlJc w:val="left"/>
+      <w:pPr>
+        <w:ind w:left="3090" w:hanging="360"/>
+      </w:pPr>
+      <w:rPr>
+        <w:rFonts w:ascii="Symbol" w:hAnsi="Symbol" w:hint="default"/>
+      </w:rPr>
+    </w:lvl>
+    <w:lvl w:ilvl="4" w:tplc="04090003" w:tentative="1">
+      <w:start w:val="1"/>
+      <w:numFmt w:val="bullet"/>
+      <w:lvlText w:val="o"/>
+      <w:lvlJc w:val="left"/>
+      <w:pPr>
+        <w:ind w:left="3810" w:hanging="360"/>
+      </w:pPr>
+      <w:rPr>
+        <w:rFonts w:ascii="Courier New" w:hAnsi="Courier New" w:cs="Courier New" w:hint="default"/>
+      </w:rPr>
+    </w:lvl>
+    <w:lvl w:ilvl="5" w:tplc="04090005" w:tentative="1">
+      <w:start w:val="1"/>
+      <w:numFmt w:val="bullet"/>
+      <w:lvlText w:val=""/>
+      <w:lvlJc w:val="left"/>
+      <w:pPr>
+        <w:ind w:left="4530" w:hanging="360"/>
+      </w:pPr>
+      <w:rPr>
+        <w:rFonts w:ascii="Wingdings" w:hAnsi="Wingdings" w:hint="default"/>
+      </w:rPr>
+    </w:lvl>
+    <w:lvl w:ilvl="6" w:tplc="04090001" w:tentative="1">
+      <w:start w:val="1"/>
+      <w:numFmt w:val="bullet"/>
+      <w:lvlText w:val=""/>
+      <w:lvlJc w:val="left"/>
+      <w:pPr>
+        <w:ind w:left="5250" w:hanging="360"/>
+      </w:pPr>
+      <w:rPr>
+        <w:rFonts w:ascii="Symbol" w:hAnsi="Symbol" w:hint="default"/>
+      </w:rPr>
+    </w:lvl>
+    <w:lvl w:ilvl="7" w:tplc="04090003" w:tentative="1">
+      <w:start w:val="1"/>
+      <w:numFmt w:val="bullet"/>
+      <w:lvlText w:val="o"/>
+      <w:lvlJc w:val="left"/>
+      <w:pPr>
+        <w:ind w:left="5970" w:hanging="360"/>
+      </w:pPr>
+      <w:rPr>
+        <w:rFonts w:ascii="Courier New" w:hAnsi="Courier New" w:cs="Courier New" w:hint="default"/>
+      </w:rPr>
+    </w:lvl>
+    <w:lvl w:ilvl="8" w:tplc="04090005" w:tentative="1">
+      <w:start w:val="1"/>
+      <w:numFmt w:val="bullet"/>
+      <w:lvlText w:val=""/>
+      <w:lvlJc w:val="left"/>
+      <w:pPr>
+        <w:ind w:left="6690" w:hanging="360"/>
+      </w:pPr>
+      <w:rPr>
+        <w:rFonts w:ascii="Wingdings" w:hAnsi="Wingdings" w:hint="default"/>
+      </w:rPr>
+    </w:lvl>
+  </w:abstractNum>
+  <w:abstractNum w:abstractNumId="41">
     <w:nsid w:val="4CF34B27"/>
     <w:multiLevelType w:val="multilevel"/>
     <w:tmpl w:val="0409001F"/>
@@ -44822,7 +47786,7 @@
       </w:pPr>
     </w:lvl>
   </w:abstractNum>
-  <w:abstractNum w:abstractNumId="35">
+  <w:abstractNum w:abstractNumId="42">
     <w:nsid w:val="50A22864"/>
     <w:multiLevelType w:val="multilevel"/>
     <w:tmpl w:val="0409001F"/>
@@ -44908,7 +47872,7 @@
       </w:pPr>
     </w:lvl>
   </w:abstractNum>
-  <w:abstractNum w:abstractNumId="36">
+  <w:abstractNum w:abstractNumId="43">
     <w:nsid w:val="54C8491D"/>
     <w:multiLevelType w:val="multilevel"/>
     <w:tmpl w:val="813AEF48"/>
@@ -45075,7 +48039,7 @@
       </w:rPr>
     </w:lvl>
   </w:abstractNum>
-  <w:abstractNum w:abstractNumId="37">
+  <w:abstractNum w:abstractNumId="44">
     <w:nsid w:val="55513B1C"/>
     <w:multiLevelType w:val="multilevel"/>
     <w:tmpl w:val="EA02031A"/>
@@ -45188,7 +48152,7 @@
       </w:rPr>
     </w:lvl>
   </w:abstractNum>
-  <w:abstractNum w:abstractNumId="38">
+  <w:abstractNum w:abstractNumId="45">
     <w:nsid w:val="57AD4AB2"/>
     <w:multiLevelType w:val="multilevel"/>
     <w:tmpl w:val="0409001F"/>
@@ -45355,7 +48319,7 @@
       </w:rPr>
     </w:lvl>
   </w:abstractNum>
-  <w:abstractNum w:abstractNumId="39">
+  <w:abstractNum w:abstractNumId="46">
     <w:nsid w:val="57F04B1D"/>
     <w:multiLevelType w:val="multilevel"/>
     <w:tmpl w:val="272AE992"/>
@@ -45468,7 +48432,7 @@
       </w:rPr>
     </w:lvl>
   </w:abstractNum>
-  <w:abstractNum w:abstractNumId="40">
+  <w:abstractNum w:abstractNumId="47">
     <w:nsid w:val="5ADB56F7"/>
     <w:multiLevelType w:val="hybridMultilevel"/>
     <w:tmpl w:val="F7865526"/>
@@ -45581,7 +48545,7 @@
       </w:rPr>
     </w:lvl>
   </w:abstractNum>
-  <w:abstractNum w:abstractNumId="41">
+  <w:abstractNum w:abstractNumId="48">
     <w:nsid w:val="5B232159"/>
     <w:multiLevelType w:val="multilevel"/>
     <w:tmpl w:val="0409001F"/>
@@ -45667,7 +48631,7 @@
       </w:pPr>
     </w:lvl>
   </w:abstractNum>
-  <w:abstractNum w:abstractNumId="42">
+  <w:abstractNum w:abstractNumId="49">
     <w:nsid w:val="662F6DC0"/>
     <w:multiLevelType w:val="multilevel"/>
     <w:tmpl w:val="272AE992"/>
@@ -45780,7 +48744,7 @@
       </w:rPr>
     </w:lvl>
   </w:abstractNum>
-  <w:abstractNum w:abstractNumId="43">
+  <w:abstractNum w:abstractNumId="50">
     <w:nsid w:val="68832F0D"/>
     <w:multiLevelType w:val="multilevel"/>
     <w:tmpl w:val="39E0BD28"/>
@@ -45895,7 +48859,7 @@
       </w:rPr>
     </w:lvl>
   </w:abstractNum>
-  <w:abstractNum w:abstractNumId="44">
+  <w:abstractNum w:abstractNumId="51">
     <w:nsid w:val="68C22F73"/>
     <w:multiLevelType w:val="hybridMultilevel"/>
     <w:tmpl w:val="2A4E6A08"/>
@@ -46008,7 +48972,7 @@
       </w:rPr>
     </w:lvl>
   </w:abstractNum>
-  <w:abstractNum w:abstractNumId="45">
+  <w:abstractNum w:abstractNumId="52">
     <w:nsid w:val="68D62822"/>
     <w:multiLevelType w:val="multilevel"/>
     <w:tmpl w:val="31BC5264"/>
@@ -46123,7 +49087,120 @@
       </w:rPr>
     </w:lvl>
   </w:abstractNum>
-  <w:abstractNum w:abstractNumId="46">
+  <w:abstractNum w:abstractNumId="53">
+    <w:nsid w:val="69454C7E"/>
+    <w:multiLevelType w:val="multilevel"/>
+    <w:tmpl w:val="0409001F"/>
+    <w:lvl w:ilvl="0">
+      <w:start w:val="1"/>
+      <w:numFmt w:val="decimal"/>
+      <w:lvlText w:val="%1."/>
+      <w:lvlJc w:val="left"/>
+      <w:pPr>
+        <w:ind w:left="360" w:hanging="360"/>
+      </w:pPr>
+      <w:rPr>
+        <w:rFonts w:hint="default"/>
+      </w:rPr>
+    </w:lvl>
+    <w:lvl w:ilvl="1">
+      <w:start w:val="1"/>
+      <w:numFmt w:val="decimal"/>
+      <w:lvlText w:val="%1.%2."/>
+      <w:lvlJc w:val="left"/>
+      <w:pPr>
+        <w:ind w:left="792" w:hanging="432"/>
+      </w:pPr>
+      <w:rPr>
+        <w:rFonts w:hint="default"/>
+      </w:rPr>
+    </w:lvl>
+    <w:lvl w:ilvl="2">
+      <w:start w:val="1"/>
+      <w:numFmt w:val="decimal"/>
+      <w:lvlText w:val="%1.%2.%3."/>
+      <w:lvlJc w:val="left"/>
+      <w:pPr>
+        <w:ind w:left="1224" w:hanging="504"/>
+      </w:pPr>
+      <w:rPr>
+        <w:rFonts w:hint="default"/>
+      </w:rPr>
+    </w:lvl>
+    <w:lvl w:ilvl="3">
+      <w:start w:val="1"/>
+      <w:numFmt w:val="decimal"/>
+      <w:lvlText w:val="%1.%2.%3.%4."/>
+      <w:lvlJc w:val="left"/>
+      <w:pPr>
+        <w:ind w:left="1728" w:hanging="648"/>
+      </w:pPr>
+      <w:rPr>
+        <w:rFonts w:hint="default"/>
+      </w:rPr>
+    </w:lvl>
+    <w:lvl w:ilvl="4">
+      <w:start w:val="1"/>
+      <w:numFmt w:val="decimal"/>
+      <w:lvlText w:val="%1.%2.%3.%4.%5."/>
+      <w:lvlJc w:val="left"/>
+      <w:pPr>
+        <w:ind w:left="2232" w:hanging="792"/>
+      </w:pPr>
+      <w:rPr>
+        <w:rFonts w:hint="default"/>
+      </w:rPr>
+    </w:lvl>
+    <w:lvl w:ilvl="5">
+      <w:start w:val="1"/>
+      <w:numFmt w:val="decimal"/>
+      <w:lvlText w:val="%1.%2.%3.%4.%5.%6."/>
+      <w:lvlJc w:val="left"/>
+      <w:pPr>
+        <w:ind w:left="2736" w:hanging="936"/>
+      </w:pPr>
+      <w:rPr>
+        <w:rFonts w:hint="default"/>
+      </w:rPr>
+    </w:lvl>
+    <w:lvl w:ilvl="6">
+      <w:start w:val="1"/>
+      <w:numFmt w:val="decimal"/>
+      <w:lvlText w:val="%1.%2.%3.%4.%5.%6.%7."/>
+      <w:lvlJc w:val="left"/>
+      <w:pPr>
+        <w:ind w:left="3240" w:hanging="1080"/>
+      </w:pPr>
+      <w:rPr>
+        <w:rFonts w:hint="default"/>
+      </w:rPr>
+    </w:lvl>
+    <w:lvl w:ilvl="7">
+      <w:start w:val="1"/>
+      <w:numFmt w:val="decimal"/>
+      <w:lvlText w:val="%1.%2.%3.%4.%5.%6.%7.%8."/>
+      <w:lvlJc w:val="left"/>
+      <w:pPr>
+        <w:ind w:left="3744" w:hanging="1224"/>
+      </w:pPr>
+      <w:rPr>
+        <w:rFonts w:hint="default"/>
+      </w:rPr>
+    </w:lvl>
+    <w:lvl w:ilvl="8">
+      <w:start w:val="1"/>
+      <w:numFmt w:val="decimal"/>
+      <w:lvlText w:val="%1.%2.%3.%4.%5.%6.%7.%8.%9."/>
+      <w:lvlJc w:val="left"/>
+      <w:pPr>
+        <w:ind w:left="4320" w:hanging="1440"/>
+      </w:pPr>
+      <w:rPr>
+        <w:rFonts w:hint="default"/>
+      </w:rPr>
+    </w:lvl>
+  </w:abstractNum>
+  <w:abstractNum w:abstractNumId="54">
     <w:nsid w:val="69B63713"/>
     <w:multiLevelType w:val="hybridMultilevel"/>
     <w:tmpl w:val="63F06DEA"/>
@@ -46236,7 +49313,7 @@
       </w:rPr>
     </w:lvl>
   </w:abstractNum>
-  <w:abstractNum w:abstractNumId="47">
+  <w:abstractNum w:abstractNumId="55">
     <w:nsid w:val="6C524753"/>
     <w:multiLevelType w:val="hybridMultilevel"/>
     <w:tmpl w:val="F1BEB2D6"/>
@@ -46349,7 +49426,7 @@
       </w:rPr>
     </w:lvl>
   </w:abstractNum>
-  <w:abstractNum w:abstractNumId="48">
+  <w:abstractNum w:abstractNumId="56">
     <w:nsid w:val="71995DD2"/>
     <w:multiLevelType w:val="multilevel"/>
     <w:tmpl w:val="31BC5264"/>
@@ -46464,7 +49541,7 @@
       </w:rPr>
     </w:lvl>
   </w:abstractNum>
-  <w:abstractNum w:abstractNumId="49">
+  <w:abstractNum w:abstractNumId="57">
     <w:nsid w:val="765B46C8"/>
     <w:multiLevelType w:val="multilevel"/>
     <w:tmpl w:val="0409001F"/>
@@ -46550,7 +49627,7 @@
       </w:pPr>
     </w:lvl>
   </w:abstractNum>
-  <w:abstractNum w:abstractNumId="50">
+  <w:abstractNum w:abstractNumId="58">
     <w:nsid w:val="76F26E03"/>
     <w:multiLevelType w:val="hybridMultilevel"/>
     <w:tmpl w:val="8258E4C0"/>
@@ -46663,7 +49740,7 @@
       </w:rPr>
     </w:lvl>
   </w:abstractNum>
-  <w:abstractNum w:abstractNumId="51">
+  <w:abstractNum w:abstractNumId="59">
     <w:nsid w:val="772C1A3D"/>
     <w:multiLevelType w:val="multilevel"/>
     <w:tmpl w:val="0409001F"/>
@@ -46749,7 +49826,7 @@
       </w:pPr>
     </w:lvl>
   </w:abstractNum>
-  <w:abstractNum w:abstractNumId="52">
+  <w:abstractNum w:abstractNumId="60">
     <w:nsid w:val="777F080B"/>
     <w:multiLevelType w:val="hybridMultilevel"/>
     <w:tmpl w:val="669CFA0E"/>
@@ -46862,7 +49939,7 @@
       </w:rPr>
     </w:lvl>
   </w:abstractNum>
-  <w:abstractNum w:abstractNumId="53">
+  <w:abstractNum w:abstractNumId="61">
     <w:nsid w:val="78407B1D"/>
     <w:multiLevelType w:val="hybridMultilevel"/>
     <w:tmpl w:val="AC304DAC"/>
@@ -46975,7 +50052,7 @@
       </w:rPr>
     </w:lvl>
   </w:abstractNum>
-  <w:abstractNum w:abstractNumId="54">
+  <w:abstractNum w:abstractNumId="62">
     <w:nsid w:val="7980705C"/>
     <w:multiLevelType w:val="hybridMultilevel"/>
     <w:tmpl w:val="9F98FBFC"/>
@@ -47088,7 +50165,7 @@
       </w:rPr>
     </w:lvl>
   </w:abstractNum>
-  <w:abstractNum w:abstractNumId="55">
+  <w:abstractNum w:abstractNumId="63">
     <w:nsid w:val="7DC8269A"/>
     <w:multiLevelType w:val="multilevel"/>
     <w:tmpl w:val="DA441856"/>
@@ -47229,171 +50306,195 @@
     </w:lvl>
   </w:abstractNum>
   <w:num w:numId="1">
-    <w:abstractNumId w:val="30"/>
+    <w:abstractNumId w:val="36"/>
   </w:num>
   <w:num w:numId="2">
+    <w:abstractNumId w:val="63"/>
+  </w:num>
+  <w:num w:numId="3">
+    <w:abstractNumId w:val="51"/>
+  </w:num>
+  <w:num w:numId="4">
+    <w:abstractNumId w:val="18"/>
+  </w:num>
+  <w:num w:numId="5">
+    <w:abstractNumId w:val="54"/>
+  </w:num>
+  <w:num w:numId="6">
+    <w:abstractNumId w:val="62"/>
+  </w:num>
+  <w:num w:numId="7">
+    <w:abstractNumId w:val="45"/>
+  </w:num>
+  <w:num w:numId="8">
+    <w:abstractNumId w:val="43"/>
+  </w:num>
+  <w:num w:numId="9">
+    <w:abstractNumId w:val="16"/>
+  </w:num>
+  <w:num w:numId="10">
+    <w:abstractNumId w:val="12"/>
+  </w:num>
+  <w:num w:numId="11">
+    <w:abstractNumId w:val="61"/>
+  </w:num>
+  <w:num w:numId="12">
+    <w:abstractNumId w:val="11"/>
+  </w:num>
+  <w:num w:numId="13">
+    <w:abstractNumId w:val="60"/>
+  </w:num>
+  <w:num w:numId="14">
+    <w:abstractNumId w:val="29"/>
+  </w:num>
+  <w:num w:numId="15">
     <w:abstractNumId w:val="55"/>
   </w:num>
-  <w:num w:numId="3">
-    <w:abstractNumId w:val="44"/>
+  <w:num w:numId="16">
+    <w:abstractNumId w:val="47"/>
   </w:num>
-  <w:num w:numId="4">
-    <w:abstractNumId w:val="16"/>
-  </w:num>
-  <w:num w:numId="5">
-    <w:abstractNumId w:val="46"/>
-  </w:num>
-  <w:num w:numId="6">
-    <w:abstractNumId w:val="54"/>
-  </w:num>
-  <w:num w:numId="7">
-    <w:abstractNumId w:val="38"/>
-  </w:num>
-  <w:num w:numId="8">
-    <w:abstractNumId w:val="36"/>
-  </w:num>
-  <w:num w:numId="9">
+  <w:num w:numId="17">
     <w:abstractNumId w:val="15"/>
   </w:num>
-  <w:num w:numId="10">
-    <w:abstractNumId w:val="11"/>
-  </w:num>
-  <w:num w:numId="11">
-    <w:abstractNumId w:val="53"/>
-  </w:num>
-  <w:num w:numId="12">
-    <w:abstractNumId w:val="10"/>
-  </w:num>
-  <w:num w:numId="13">
-    <w:abstractNumId w:val="52"/>
-  </w:num>
-  <w:num w:numId="14">
-    <w:abstractNumId w:val="24"/>
-  </w:num>
-  <w:num w:numId="15">
-    <w:abstractNumId w:val="47"/>
-  </w:num>
-  <w:num w:numId="16">
-    <w:abstractNumId w:val="40"/>
-  </w:num>
-  <w:num w:numId="17">
-    <w:abstractNumId w:val="14"/>
-  </w:num>
   <w:num w:numId="18">
-    <w:abstractNumId w:val="38"/>
+    <w:abstractNumId w:val="45"/>
   </w:num>
   <w:num w:numId="19">
     <w:abstractNumId w:val="5"/>
   </w:num>
   <w:num w:numId="20">
-    <w:abstractNumId w:val="19"/>
+    <w:abstractNumId w:val="21"/>
   </w:num>
   <w:num w:numId="21">
     <w:abstractNumId w:val="3"/>
   </w:num>
   <w:num w:numId="22">
-    <w:abstractNumId w:val="8"/>
+    <w:abstractNumId w:val="9"/>
   </w:num>
   <w:num w:numId="23">
-    <w:abstractNumId w:val="50"/>
+    <w:abstractNumId w:val="58"/>
   </w:num>
   <w:num w:numId="24">
     <w:abstractNumId w:val="4"/>
   </w:num>
   <w:num w:numId="25">
-    <w:abstractNumId w:val="22"/>
+    <w:abstractNumId w:val="26"/>
   </w:num>
   <w:num w:numId="26">
-    <w:abstractNumId w:val="29"/>
+    <w:abstractNumId w:val="35"/>
   </w:num>
   <w:num w:numId="27">
-    <w:abstractNumId w:val="51"/>
+    <w:abstractNumId w:val="59"/>
   </w:num>
   <w:num w:numId="28">
     <w:abstractNumId w:val="2"/>
   </w:num>
   <w:num w:numId="29">
+    <w:abstractNumId w:val="57"/>
+  </w:num>
+  <w:num w:numId="30">
+    <w:abstractNumId w:val="39"/>
+  </w:num>
+  <w:num w:numId="31">
+    <w:abstractNumId w:val="13"/>
+  </w:num>
+  <w:num w:numId="32">
+    <w:abstractNumId w:val="41"/>
+  </w:num>
+  <w:num w:numId="33">
+    <w:abstractNumId w:val="42"/>
+  </w:num>
+  <w:num w:numId="34">
+    <w:abstractNumId w:val="8"/>
+  </w:num>
+  <w:num w:numId="35">
+    <w:abstractNumId w:val="48"/>
+  </w:num>
+  <w:num w:numId="36">
+    <w:abstractNumId w:val="20"/>
+  </w:num>
+  <w:num w:numId="37">
+    <w:abstractNumId w:val="50"/>
+  </w:num>
+  <w:num w:numId="38">
+    <w:abstractNumId w:val="23"/>
+  </w:num>
+  <w:num w:numId="39">
+    <w:abstractNumId w:val="56"/>
+  </w:num>
+  <w:num w:numId="40">
+    <w:abstractNumId w:val="25"/>
+  </w:num>
+  <w:num w:numId="41">
+    <w:abstractNumId w:val="52"/>
+  </w:num>
+  <w:num w:numId="42">
+    <w:abstractNumId w:val="44"/>
+  </w:num>
+  <w:num w:numId="43">
+    <w:abstractNumId w:val="10"/>
+  </w:num>
+  <w:num w:numId="44">
+    <w:abstractNumId w:val="7"/>
+  </w:num>
+  <w:num w:numId="45">
+    <w:abstractNumId w:val="33"/>
+  </w:num>
+  <w:num w:numId="46">
+    <w:abstractNumId w:val="32"/>
+  </w:num>
+  <w:num w:numId="47">
+    <w:abstractNumId w:val="37"/>
+  </w:num>
+  <w:num w:numId="48">
+    <w:abstractNumId w:val="46"/>
+  </w:num>
+  <w:num w:numId="49">
+    <w:abstractNumId w:val="27"/>
+  </w:num>
+  <w:num w:numId="50">
     <w:abstractNumId w:val="49"/>
   </w:num>
-  <w:num w:numId="30">
-    <w:abstractNumId w:val="33"/>
+  <w:num w:numId="51">
+    <w:abstractNumId w:val="38"/>
   </w:num>
-  <w:num w:numId="31">
-    <w:abstractNumId w:val="12"/>
+  <w:num w:numId="52">
+    <w:abstractNumId w:val="14"/>
   </w:num>
-  <w:num w:numId="32">
+  <w:num w:numId="53">
+    <w:abstractNumId w:val="30"/>
+  </w:num>
+  <w:num w:numId="54">
+    <w:abstractNumId w:val="19"/>
+  </w:num>
+  <w:num w:numId="55">
+    <w:abstractNumId w:val="31"/>
+  </w:num>
+  <w:num w:numId="56">
+    <w:abstractNumId w:val="40"/>
+  </w:num>
+  <w:num w:numId="57">
+    <w:abstractNumId w:val="53"/>
+  </w:num>
+  <w:num w:numId="58">
+    <w:abstractNumId w:val="28"/>
+  </w:num>
+  <w:num w:numId="59">
+    <w:abstractNumId w:val="6"/>
+  </w:num>
+  <w:num w:numId="60">
+    <w:abstractNumId w:val="17"/>
+  </w:num>
+  <w:num w:numId="61">
+    <w:abstractNumId w:val="22"/>
+  </w:num>
+  <w:num w:numId="62">
+    <w:abstractNumId w:val="24"/>
+  </w:num>
+  <w:num w:numId="63">
     <w:abstractNumId w:val="34"/>
   </w:num>
-  <w:num w:numId="33">
-    <w:abstractNumId w:val="35"/>
-  </w:num>
-  <w:num w:numId="34">
-    <w:abstractNumId w:val="7"/>
-  </w:num>
-  <w:num w:numId="35">
-    <w:abstractNumId w:val="41"/>
-  </w:num>
-  <w:num w:numId="36">
-    <w:abstractNumId w:val="18"/>
-  </w:num>
-  <w:num w:numId="37">
-    <w:abstractNumId w:val="43"/>
-  </w:num>
-  <w:num w:numId="38">
-    <w:abstractNumId w:val="20"/>
-  </w:num>
-  <w:num w:numId="39">
-    <w:abstractNumId w:val="48"/>
-  </w:num>
-  <w:num w:numId="40">
-    <w:abstractNumId w:val="21"/>
-  </w:num>
-  <w:num w:numId="41">
-    <w:abstractNumId w:val="45"/>
-  </w:num>
-  <w:num w:numId="42">
-    <w:abstractNumId w:val="37"/>
-  </w:num>
-  <w:num w:numId="43">
-    <w:abstractNumId w:val="9"/>
-  </w:num>
-  <w:num w:numId="44">
-    <w:abstractNumId w:val="6"/>
-  </w:num>
-  <w:num w:numId="45">
-    <w:abstractNumId w:val="28"/>
-  </w:num>
-  <w:num w:numId="46">
-    <w:abstractNumId w:val="27"/>
-  </w:num>
-  <w:num w:numId="47">
-    <w:abstractNumId w:val="31"/>
-  </w:num>
-  <w:num w:numId="48">
-    <w:abstractNumId w:val="39"/>
-  </w:num>
-  <w:num w:numId="49">
-    <w:abstractNumId w:val="23"/>
-  </w:num>
-  <w:num w:numId="50">
-    <w:abstractNumId w:val="42"/>
-  </w:num>
-  <w:num w:numId="51">
-    <w:abstractNumId w:val="32"/>
-  </w:num>
-  <w:num w:numId="52">
-    <w:abstractNumId w:val="13"/>
-  </w:num>
-  <w:num w:numId="53">
-    <w:abstractNumId w:val="25"/>
-  </w:num>
-  <w:num w:numId="54">
-    <w:abstractNumId w:val="17"/>
-  </w:num>
-  <w:num w:numId="55">
-    <w:abstractNumId w:val="26"/>
-  </w:num>
-  <w:numIdMacAtCleanup w:val="55"/>
+  <w:numIdMacAtCleanup w:val="63"/>
 </w:numbering>
 </file>
 
@@ -49115,7 +52216,7 @@
 </file>
 
 <file path=customXml/itemProps1.xml><?xml version="1.0" encoding="utf-8"?>
-<ds:datastoreItem xmlns:ds="http://schemas.openxmlformats.org/officeDocument/2006/customXml" ds:itemID="{530ED02B-CFE6-4ED8-BE40-D7D0BE1410FE}">
+<ds:datastoreItem xmlns:ds="http://schemas.openxmlformats.org/officeDocument/2006/customXml" ds:itemID="{C67B762C-61B8-40F0-99C3-624F3D68F7FF}">
   <ds:schemaRefs>
     <ds:schemaRef ds:uri="http://schemas.openxmlformats.org/officeDocument/2006/bibliography"/>
   </ds:schemaRefs>

</xml_diff>